<commit_message>
Incubator Structure Design of Section 4 Updated
</commit_message>
<xml_diff>
--- a/Section 4 Design and Implentation.docx
+++ b/Section 4 Design and Implentation.docx
@@ -31,7 +31,49 @@
           <w:rFonts w:ascii="Times New Roman" w:hAnsi="Times New Roman" w:cs="Times New Roman"/>
           <w:sz w:val="24"/>
         </w:rPr>
-        <w:t>In this section, we detail the design and implementation process of this project. We document the mathematical analysis of the design process, the consideration and selection of the materials for the design of the incubator, and the consideration of the factors that we intended to optimize. We also outline the process involved in the implementation of the design methods to realize the working incubator and other vital functional parts of this project.</w:t>
+        <w:t>In this section, we detail</w:t>
+      </w:r>
+      <w:r>
+        <w:rPr>
+          <w:rFonts w:ascii="Times New Roman" w:hAnsi="Times New Roman" w:cs="Times New Roman"/>
+          <w:sz w:val="24"/>
+        </w:rPr>
+        <w:t>ed</w:t>
+      </w:r>
+      <w:r>
+        <w:rPr>
+          <w:rFonts w:ascii="Times New Roman" w:hAnsi="Times New Roman" w:cs="Times New Roman"/>
+          <w:sz w:val="24"/>
+        </w:rPr>
+        <w:t xml:space="preserve"> the design and implementation process of this project. We document</w:t>
+      </w:r>
+      <w:r>
+        <w:rPr>
+          <w:rFonts w:ascii="Times New Roman" w:hAnsi="Times New Roman" w:cs="Times New Roman"/>
+          <w:sz w:val="24"/>
+        </w:rPr>
+        <w:t>ed</w:t>
+      </w:r>
+      <w:r>
+        <w:rPr>
+          <w:rFonts w:ascii="Times New Roman" w:hAnsi="Times New Roman" w:cs="Times New Roman"/>
+          <w:sz w:val="24"/>
+        </w:rPr>
+        <w:t xml:space="preserve"> the mathematical analysis of the design process, the consideration and selection of the materials for the design of the incubator, and the consideration of the factors that we intended to optimize. We also outline</w:t>
+      </w:r>
+      <w:r>
+        <w:rPr>
+          <w:rFonts w:ascii="Times New Roman" w:hAnsi="Times New Roman" w:cs="Times New Roman"/>
+          <w:sz w:val="24"/>
+        </w:rPr>
+        <w:t>d</w:t>
+      </w:r>
+      <w:r>
+        <w:rPr>
+          <w:rFonts w:ascii="Times New Roman" w:hAnsi="Times New Roman" w:cs="Times New Roman"/>
+          <w:sz w:val="24"/>
+        </w:rPr>
+        <w:t xml:space="preserve"> the process involved in the implementation of the design methods to realize the working incubator and other vital functional parts of this project.</w:t>
       </w:r>
     </w:p>
     <w:p>
@@ -382,14 +424,298 @@
           <w:sz w:val="24"/>
         </w:rPr>
         <w:lastRenderedPageBreak/>
-        <w:t xml:space="preserve">4.1.1.2 B </w:t>
-      </w:r>
-      <w:r>
-        <w:rPr>
-          <w:rFonts w:ascii="Times New Roman" w:hAnsi="Times New Roman" w:cs="Times New Roman"/>
-          <w:sz w:val="24"/>
-        </w:rPr>
-        <w:t>–</w:t>
+        <w:t>4.1.1.2 B – Tray Holder</w:t>
+      </w:r>
+    </w:p>
+    <w:p>
+      <w:pPr>
+        <w:spacing w:line="360" w:lineRule="auto"/>
+        <w:rPr>
+          <w:rFonts w:ascii="Times New Roman" w:hAnsi="Times New Roman" w:cs="Times New Roman"/>
+          <w:sz w:val="24"/>
+        </w:rPr>
+      </w:pPr>
+      <w:r>
+        <w:rPr>
+          <w:rFonts w:ascii="Times New Roman" w:hAnsi="Times New Roman" w:cs="Times New Roman"/>
+          <w:sz w:val="24"/>
+        </w:rPr>
+        <w:t xml:space="preserve">The tray is the part of the tray support structure which is designed to hold the eggs during incubation. The tray </w:t>
+      </w:r>
+      <w:r>
+        <w:rPr>
+          <w:rFonts w:ascii="Times New Roman" w:hAnsi="Times New Roman" w:cs="Times New Roman"/>
+          <w:sz w:val="24"/>
+        </w:rPr>
+        <w:t>holder is connected to the vertical frame to hold it in place. This connection is aided by nobs that connect these two components in a manner that allows free movement. The tray holders are 40cm x 30cm in dimension. There are two tray holders in our prototype which are separated by a distance of 20cm. The tray holders are connected to a structure</w:t>
+      </w:r>
+      <w:r>
+        <w:rPr>
+          <w:rFonts w:ascii="Times New Roman" w:hAnsi="Times New Roman" w:cs="Times New Roman"/>
+          <w:sz w:val="24"/>
+        </w:rPr>
+        <w:t xml:space="preserve"> labeled C. This is to coordinate simultaneous movement of the tray holders during turning of the eggs when incubation is taking place.</w:t>
+      </w:r>
+    </w:p>
+    <w:p>
+      <w:pPr>
+        <w:spacing w:line="360" w:lineRule="auto"/>
+        <w:rPr>
+          <w:rFonts w:ascii="Times New Roman" w:hAnsi="Times New Roman" w:cs="Times New Roman"/>
+          <w:sz w:val="24"/>
+        </w:rPr>
+      </w:pPr>
+    </w:p>
+    <w:p>
+      <w:pPr>
+        <w:spacing w:line="360" w:lineRule="auto"/>
+        <w:rPr>
+          <w:rFonts w:ascii="Times New Roman" w:hAnsi="Times New Roman" w:cs="Times New Roman"/>
+          <w:sz w:val="24"/>
+        </w:rPr>
+      </w:pPr>
+      <w:r>
+        <w:rPr>
+          <w:rFonts w:ascii="Times New Roman" w:hAnsi="Times New Roman" w:cs="Times New Roman"/>
+          <w:sz w:val="24"/>
+        </w:rPr>
+        <w:t>4.1.1.3 C – Moveable Bar</w:t>
+      </w:r>
+    </w:p>
+    <w:p>
+      <w:pPr>
+        <w:spacing w:line="360" w:lineRule="auto"/>
+        <w:rPr>
+          <w:rFonts w:ascii="Times New Roman" w:hAnsi="Times New Roman" w:cs="Times New Roman"/>
+          <w:sz w:val="24"/>
+        </w:rPr>
+      </w:pPr>
+      <w:r>
+        <w:rPr>
+          <w:rFonts w:ascii="Times New Roman" w:hAnsi="Times New Roman" w:cs="Times New Roman"/>
+          <w:sz w:val="24"/>
+        </w:rPr>
+        <w:t xml:space="preserve">The moveable bar connects the tray holders together. The connection is made possible by the nob. The moveable bar is connected to the tray holders in </w:t>
+      </w:r>
+      <w:r>
+        <w:rPr>
+          <w:rFonts w:ascii="Times New Roman" w:hAnsi="Times New Roman" w:cs="Times New Roman"/>
+          <w:sz w:val="24"/>
+        </w:rPr>
+        <w:t>a manner that allows movement of the tray holders. There is a tiny space provided in between the moveable bar and the tray holders too permit easy movement of the tray holders during the up and down movement of the moveable bar when the eggs are being turned. This component of the tray support enables the movement of all trays at the same time when the eggs are being turned.</w:t>
+      </w:r>
+    </w:p>
+    <w:p>
+      <w:pPr>
+        <w:spacing w:line="360" w:lineRule="auto"/>
+        <w:rPr>
+          <w:rFonts w:ascii="Times New Roman" w:hAnsi="Times New Roman" w:cs="Times New Roman"/>
+          <w:sz w:val="24"/>
+        </w:rPr>
+      </w:pPr>
+    </w:p>
+    <w:p>
+      <w:pPr>
+        <w:spacing w:line="360" w:lineRule="auto"/>
+        <w:rPr>
+          <w:rFonts w:ascii="Times New Roman" w:hAnsi="Times New Roman" w:cs="Times New Roman"/>
+          <w:sz w:val="24"/>
+        </w:rPr>
+      </w:pPr>
+      <w:r>
+        <w:rPr>
+          <w:rFonts w:ascii="Times New Roman" w:hAnsi="Times New Roman" w:cs="Times New Roman"/>
+          <w:sz w:val="24"/>
+        </w:rPr>
+        <w:t>4.1.1.4 D – Nob</w:t>
+      </w:r>
+    </w:p>
+    <w:p>
+      <w:pPr>
+        <w:spacing w:line="360" w:lineRule="auto"/>
+        <w:rPr>
+          <w:rFonts w:ascii="Times New Roman" w:hAnsi="Times New Roman" w:cs="Times New Roman"/>
+          <w:sz w:val="24"/>
+        </w:rPr>
+      </w:pPr>
+      <w:r>
+        <w:rPr>
+          <w:rFonts w:ascii="Times New Roman" w:hAnsi="Times New Roman" w:cs="Times New Roman"/>
+          <w:sz w:val="24"/>
+        </w:rPr>
+        <w:t>The nob is the part of the tray support that allows us to connect to individual components together. It is used to connect the tray holders to the vertical frame and the moveable bar respectively. There is however a technical consideration during this connection to connect the individual components in a manner that allows easy movement to reduce friction. The nob can be a screw, nail or any structure that can connect two individual components together in order to allow movement between these components.</w:t>
+      </w:r>
+    </w:p>
+    <w:p>
+      <w:pPr>
+        <w:spacing w:line="360" w:lineRule="auto"/>
+        <w:rPr>
+          <w:rFonts w:ascii="Times New Roman" w:hAnsi="Times New Roman" w:cs="Times New Roman"/>
+          <w:sz w:val="24"/>
+        </w:rPr>
+      </w:pPr>
+    </w:p>
+    <w:p>
+      <w:pPr>
+        <w:spacing w:line="360" w:lineRule="auto"/>
+        <w:rPr>
+          <w:rFonts w:ascii="Times New Roman" w:hAnsi="Times New Roman" w:cs="Times New Roman"/>
+          <w:sz w:val="24"/>
+        </w:rPr>
+      </w:pPr>
+    </w:p>
+    <w:p>
+      <w:pPr>
+        <w:spacing w:line="360" w:lineRule="auto"/>
+        <w:rPr>
+          <w:rFonts w:ascii="Times New Roman" w:hAnsi="Times New Roman" w:cs="Times New Roman"/>
+          <w:sz w:val="24"/>
+        </w:rPr>
+      </w:pPr>
+    </w:p>
+    <w:p>
+      <w:pPr>
+        <w:spacing w:line="360" w:lineRule="auto"/>
+        <w:rPr>
+          <w:rFonts w:ascii="Times New Roman" w:hAnsi="Times New Roman" w:cs="Times New Roman"/>
+          <w:sz w:val="24"/>
+        </w:rPr>
+      </w:pPr>
+      <w:r>
+        <w:rPr>
+          <w:rFonts w:ascii="Times New Roman" w:hAnsi="Times New Roman" w:cs="Times New Roman"/>
+          <w:sz w:val="24"/>
+        </w:rPr>
+        <w:lastRenderedPageBreak/>
+        <w:t xml:space="preserve">4.1.2 </w:t>
+      </w:r>
+      <w:r>
+        <w:rPr>
+          <w:rFonts w:ascii="Times New Roman" w:hAnsi="Times New Roman" w:cs="Times New Roman"/>
+          <w:sz w:val="24"/>
+        </w:rPr>
+        <w:t>DOOR PANEL</w:t>
+      </w:r>
+    </w:p>
+    <w:p>
+      <w:pPr>
+        <w:spacing w:line="360" w:lineRule="auto"/>
+        <w:rPr>
+          <w:rFonts w:ascii="Times New Roman" w:hAnsi="Times New Roman" w:cs="Times New Roman"/>
+          <w:sz w:val="24"/>
+        </w:rPr>
+      </w:pPr>
+      <w:r>
+        <w:rPr>
+          <w:rFonts w:ascii="Times New Roman" w:hAnsi="Times New Roman" w:cs="Times New Roman"/>
+          <w:sz w:val="24"/>
+        </w:rPr>
+        <w:t>The door panel is the opening and close to the incubator structure</w:t>
+      </w:r>
+      <w:r>
+        <w:rPr>
+          <w:rFonts w:ascii="Times New Roman" w:hAnsi="Times New Roman" w:cs="Times New Roman"/>
+          <w:sz w:val="24"/>
+        </w:rPr>
+        <w:t xml:space="preserve">. It has a transparent window which is made from any transparent material which has the capacity to withstand heat energy </w:t>
+      </w:r>
+      <w:r>
+        <w:rPr>
+          <w:rFonts w:ascii="Times New Roman" w:hAnsi="Times New Roman" w:cs="Times New Roman"/>
+          <w:sz w:val="24"/>
+        </w:rPr>
+        <w:t xml:space="preserve">for long hours. The transparent window </w:t>
+      </w:r>
+      <w:r>
+        <w:rPr>
+          <w:rFonts w:ascii="Times New Roman" w:hAnsi="Times New Roman" w:cs="Times New Roman"/>
+          <w:sz w:val="24"/>
+        </w:rPr>
+        <w:t xml:space="preserve">enables sight into the incubator during incubation without having to open the incubator. It has a position for locker to lock the incubator from outside interference. The door pane also has a handle for easy opening and closing. The dimension of the door panel is (40cm + 2Xcm + 2Ycm) x 80cm where the variable X is the thickness of </w:t>
+      </w:r>
+      <w:r>
+        <w:rPr>
+          <w:rFonts w:ascii="Times New Roman" w:hAnsi="Times New Roman" w:cs="Times New Roman"/>
+          <w:sz w:val="24"/>
+        </w:rPr>
+        <w:t xml:space="preserve">each side of </w:t>
+      </w:r>
+      <w:r>
+        <w:rPr>
+          <w:rFonts w:ascii="Times New Roman" w:hAnsi="Times New Roman" w:cs="Times New Roman"/>
+          <w:sz w:val="24"/>
+        </w:rPr>
+        <w:t>the vertical frame and the variable Y is the thickness of the wedge on the side panel as will be shown later. The door panel is designed to cover the dimension</w:t>
+      </w:r>
+      <w:r>
+        <w:rPr>
+          <w:rFonts w:ascii="Times New Roman" w:hAnsi="Times New Roman" w:cs="Times New Roman"/>
+          <w:sz w:val="24"/>
+        </w:rPr>
+        <w:t>s</w:t>
+      </w:r>
+      <w:r>
+        <w:rPr>
+          <w:rFonts w:ascii="Times New Roman" w:hAnsi="Times New Roman" w:cs="Times New Roman"/>
+          <w:sz w:val="24"/>
+        </w:rPr>
+        <w:t xml:space="preserve"> of the tray support </w:t>
+      </w:r>
+      <w:r>
+        <w:rPr>
+          <w:rFonts w:ascii="Times New Roman" w:hAnsi="Times New Roman" w:cs="Times New Roman"/>
+          <w:sz w:val="24"/>
+        </w:rPr>
+        <w:t>as well as</w:t>
+      </w:r>
+      <w:r>
+        <w:rPr>
+          <w:rFonts w:ascii="Times New Roman" w:hAnsi="Times New Roman" w:cs="Times New Roman"/>
+          <w:sz w:val="24"/>
+        </w:rPr>
+        <w:t xml:space="preserve"> the wedge</w:t>
+      </w:r>
+      <w:r>
+        <w:rPr>
+          <w:rFonts w:ascii="Times New Roman" w:hAnsi="Times New Roman" w:cs="Times New Roman"/>
+          <w:sz w:val="24"/>
+        </w:rPr>
+        <w:t>s</w:t>
+      </w:r>
+      <w:r>
+        <w:rPr>
+          <w:rFonts w:ascii="Times New Roman" w:hAnsi="Times New Roman" w:cs="Times New Roman"/>
+          <w:sz w:val="24"/>
+        </w:rPr>
+        <w:t xml:space="preserve"> which </w:t>
+      </w:r>
+      <w:r>
+        <w:rPr>
+          <w:rFonts w:ascii="Times New Roman" w:hAnsi="Times New Roman" w:cs="Times New Roman"/>
+          <w:sz w:val="24"/>
+        </w:rPr>
+        <w:t>are</w:t>
+      </w:r>
+      <w:r>
+        <w:rPr>
+          <w:rFonts w:ascii="Times New Roman" w:hAnsi="Times New Roman" w:cs="Times New Roman"/>
+          <w:sz w:val="24"/>
+        </w:rPr>
+        <w:t xml:space="preserve"> attached to </w:t>
+      </w:r>
+      <w:r>
+        <w:rPr>
+          <w:rFonts w:ascii="Times New Roman" w:hAnsi="Times New Roman" w:cs="Times New Roman"/>
+          <w:sz w:val="24"/>
+        </w:rPr>
+        <w:t>each of the</w:t>
+      </w:r>
+      <w:r>
+        <w:rPr>
+          <w:rFonts w:ascii="Times New Roman" w:hAnsi="Times New Roman" w:cs="Times New Roman"/>
+          <w:sz w:val="24"/>
+        </w:rPr>
+        <w:t xml:space="preserve"> side panels</w:t>
       </w:r>
       <w:r>
         <w:rPr>
@@ -403,168 +729,109 @@
           <w:rFonts w:ascii="Times New Roman" w:hAnsi="Times New Roman" w:cs="Times New Roman"/>
           <w:sz w:val="24"/>
         </w:rPr>
-        <w:t>Tray Holder</w:t>
-      </w:r>
-    </w:p>
-    <w:p>
-      <w:pPr>
-        <w:spacing w:line="360" w:lineRule="auto"/>
-        <w:rPr>
-          <w:rFonts w:ascii="Times New Roman" w:hAnsi="Times New Roman" w:cs="Times New Roman"/>
-          <w:sz w:val="24"/>
-        </w:rPr>
-      </w:pPr>
-      <w:r>
-        <w:rPr>
-          <w:rFonts w:ascii="Times New Roman" w:hAnsi="Times New Roman" w:cs="Times New Roman"/>
-          <w:sz w:val="24"/>
-        </w:rPr>
-        <w:t xml:space="preserve">The tray is the part of the tray support structure which is designed to hold the eggs during incubation. The tray </w:t>
-      </w:r>
-      <w:r>
-        <w:rPr>
-          <w:rFonts w:ascii="Times New Roman" w:hAnsi="Times New Roman" w:cs="Times New Roman"/>
-          <w:sz w:val="24"/>
-        </w:rPr>
-        <w:t>holder is connected to the vertical frame to hold it in place. This connection is aided by nobs that connect these two components in a manner that allows free movement. The tray holders are 40cm x 30cm in dimension. There are two tray holders in our prototype which are separated by a distance of 20cm. The tray holders are connected to a structure</w:t>
-      </w:r>
-      <w:r>
-        <w:rPr>
-          <w:rFonts w:ascii="Times New Roman" w:hAnsi="Times New Roman" w:cs="Times New Roman"/>
-          <w:sz w:val="24"/>
-        </w:rPr>
-        <w:t xml:space="preserve"> labeled C. This is to coordinate simultaneous movement of the tray holders during turning of the eggs when incubation is taking place.</w:t>
-      </w:r>
-    </w:p>
-    <w:p>
-      <w:pPr>
-        <w:spacing w:line="360" w:lineRule="auto"/>
-        <w:rPr>
-          <w:rFonts w:ascii="Times New Roman" w:hAnsi="Times New Roman" w:cs="Times New Roman"/>
-          <w:sz w:val="24"/>
-        </w:rPr>
-      </w:pPr>
-    </w:p>
-    <w:p>
-      <w:pPr>
-        <w:spacing w:line="360" w:lineRule="auto"/>
-        <w:rPr>
-          <w:rFonts w:ascii="Times New Roman" w:hAnsi="Times New Roman" w:cs="Times New Roman"/>
-          <w:sz w:val="24"/>
-        </w:rPr>
-      </w:pPr>
-      <w:r>
-        <w:rPr>
-          <w:rFonts w:ascii="Times New Roman" w:hAnsi="Times New Roman" w:cs="Times New Roman"/>
-          <w:sz w:val="24"/>
-        </w:rPr>
-        <w:t>4.1.1.3 C – Moveable Bar</w:t>
-      </w:r>
-    </w:p>
-    <w:p>
-      <w:pPr>
-        <w:spacing w:line="360" w:lineRule="auto"/>
-        <w:rPr>
-          <w:rFonts w:ascii="Times New Roman" w:hAnsi="Times New Roman" w:cs="Times New Roman"/>
-          <w:sz w:val="24"/>
-        </w:rPr>
-      </w:pPr>
-      <w:r>
-        <w:rPr>
-          <w:rFonts w:ascii="Times New Roman" w:hAnsi="Times New Roman" w:cs="Times New Roman"/>
-          <w:sz w:val="24"/>
-        </w:rPr>
-        <w:t xml:space="preserve">The moveable bar connects the tray holders together. The connection is made possible by the nob. The moveable bar is connected to the tray holders in </w:t>
-      </w:r>
-      <w:r>
-        <w:rPr>
-          <w:rFonts w:ascii="Times New Roman" w:hAnsi="Times New Roman" w:cs="Times New Roman"/>
-          <w:sz w:val="24"/>
-        </w:rPr>
-        <w:t>a manner that allows movement of the tray holders. There is a tiny space provided in between the moveable bar and the tray holders too permit easy movement of the tray holders during the up and down movement of the moveable bar when the eggs are being turned. This component of the tray support enables the movement of all trays at the same time when the eggs are being turned.</w:t>
-      </w:r>
-    </w:p>
-    <w:p>
-      <w:pPr>
-        <w:spacing w:line="360" w:lineRule="auto"/>
-        <w:rPr>
-          <w:rFonts w:ascii="Times New Roman" w:hAnsi="Times New Roman" w:cs="Times New Roman"/>
-          <w:sz w:val="24"/>
-        </w:rPr>
-      </w:pPr>
-    </w:p>
-    <w:p>
-      <w:pPr>
-        <w:spacing w:line="360" w:lineRule="auto"/>
-        <w:rPr>
-          <w:rFonts w:ascii="Times New Roman" w:hAnsi="Times New Roman" w:cs="Times New Roman"/>
-          <w:sz w:val="24"/>
-        </w:rPr>
-      </w:pPr>
-      <w:r>
-        <w:rPr>
-          <w:rFonts w:ascii="Times New Roman" w:hAnsi="Times New Roman" w:cs="Times New Roman"/>
-          <w:sz w:val="24"/>
-        </w:rPr>
-        <w:t>4.1.1.4 D – Nob</w:t>
-      </w:r>
-    </w:p>
-    <w:p>
-      <w:pPr>
-        <w:spacing w:line="360" w:lineRule="auto"/>
-        <w:rPr>
-          <w:rFonts w:ascii="Times New Roman" w:hAnsi="Times New Roman" w:cs="Times New Roman"/>
-          <w:sz w:val="24"/>
-        </w:rPr>
-      </w:pPr>
-      <w:r>
-        <w:rPr>
-          <w:rFonts w:ascii="Times New Roman" w:hAnsi="Times New Roman" w:cs="Times New Roman"/>
-          <w:sz w:val="24"/>
-        </w:rPr>
-        <w:t>The nob is the part of the tray support that allows us to connect to individual components together. It is used to connect the tray holders to the vertical frame and the moveable bar respectively. There is however a technical consideration during this connection to connect the individual components in a manner that allows easy movement to reduce friction. The nob can be a screw, nail or any structure that can connect two individual components together in order to allow movement between these components.</w:t>
-      </w:r>
-    </w:p>
-    <w:p>
-      <w:pPr>
-        <w:spacing w:line="360" w:lineRule="auto"/>
-        <w:rPr>
-          <w:rFonts w:ascii="Times New Roman" w:hAnsi="Times New Roman" w:cs="Times New Roman"/>
-          <w:sz w:val="24"/>
-        </w:rPr>
-      </w:pPr>
-    </w:p>
-    <w:p>
-      <w:pPr>
-        <w:spacing w:line="360" w:lineRule="auto"/>
-        <w:rPr>
-          <w:rFonts w:ascii="Times New Roman" w:hAnsi="Times New Roman" w:cs="Times New Roman"/>
-          <w:sz w:val="24"/>
-        </w:rPr>
-      </w:pPr>
-      <w:r>
-        <w:rPr>
-          <w:rFonts w:ascii="Times New Roman" w:hAnsi="Times New Roman" w:cs="Times New Roman"/>
-          <w:sz w:val="24"/>
-        </w:rPr>
-        <w:t xml:space="preserve">4.1.2 </w:t>
-      </w:r>
-      <w:r>
-        <w:rPr>
-          <w:rFonts w:ascii="Times New Roman" w:hAnsi="Times New Roman" w:cs="Times New Roman"/>
-          <w:sz w:val="24"/>
-        </w:rPr>
-        <w:t>DOOR PANEL</w:t>
-      </w:r>
-    </w:p>
-    <w:p>
-      <w:pPr>
-        <w:spacing w:line="360" w:lineRule="auto"/>
-        <w:rPr>
-          <w:rFonts w:ascii="Times New Roman" w:hAnsi="Times New Roman" w:cs="Times New Roman"/>
-          <w:sz w:val="24"/>
-        </w:rPr>
-      </w:pPr>
+        <w:t>to create space for electrical wiring</w:t>
+      </w:r>
+      <w:r>
+        <w:rPr>
+          <w:rFonts w:ascii="Times New Roman" w:hAnsi="Times New Roman" w:cs="Times New Roman"/>
+          <w:sz w:val="24"/>
+        </w:rPr>
+        <w:t xml:space="preserve"> inside the incubator chambers</w:t>
+      </w:r>
+      <w:r>
+        <w:rPr>
+          <w:rFonts w:ascii="Times New Roman" w:hAnsi="Times New Roman" w:cs="Times New Roman"/>
+          <w:sz w:val="24"/>
+        </w:rPr>
+        <w:t xml:space="preserve">. The diagram of the door panel is as </w:t>
+      </w:r>
+      <w:r>
+        <w:rPr>
+          <w:rFonts w:ascii="Times New Roman" w:hAnsi="Times New Roman" w:cs="Times New Roman"/>
+          <w:sz w:val="24"/>
+        </w:rPr>
+        <w:t>illustrated by the</w:t>
+      </w:r>
+      <w:r>
+        <w:rPr>
+          <w:rFonts w:ascii="Times New Roman" w:hAnsi="Times New Roman" w:cs="Times New Roman"/>
+          <w:sz w:val="24"/>
+        </w:rPr>
+        <w:t xml:space="preserve"> figure below. </w:t>
+      </w:r>
+    </w:p>
+    <w:p>
+      <w:pPr>
+        <w:spacing w:line="360" w:lineRule="auto"/>
+        <w:rPr>
+          <w:rFonts w:ascii="Times New Roman" w:hAnsi="Times New Roman" w:cs="Times New Roman"/>
+          <w:sz w:val="24"/>
+        </w:rPr>
+      </w:pPr>
+      <w:r>
+        <w:rPr>
+          <w:rFonts w:ascii="Times New Roman" w:hAnsi="Times New Roman" w:cs="Times New Roman"/>
+          <w:noProof/>
+          <w:sz w:val="24"/>
+        </w:rPr>
+        <w:drawing>
+          <wp:inline distT="0" distB="0" distL="0" distR="0">
+            <wp:extent cx="5943600" cy="4556125"/>
+            <wp:effectExtent l="0" t="0" r="0" b="0"/>
+            <wp:docPr id="6" name="Picture 6"/>
+            <wp:cNvGraphicFramePr>
+              <a:graphicFrameLocks xmlns:a="http://schemas.openxmlformats.org/drawingml/2006/main" noChangeAspect="1"/>
+            </wp:cNvGraphicFramePr>
+            <a:graphic xmlns:a="http://schemas.openxmlformats.org/drawingml/2006/main">
+              <a:graphicData uri="http://schemas.openxmlformats.org/drawingml/2006/picture">
+                <pic:pic xmlns:pic="http://schemas.openxmlformats.org/drawingml/2006/picture">
+                  <pic:nvPicPr>
+                    <pic:cNvPr id="6" name="door_panel.png"/>
+                    <pic:cNvPicPr/>
+                  </pic:nvPicPr>
+                  <pic:blipFill>
+                    <a:blip r:embed="rId5">
+                      <a:extLst>
+                        <a:ext uri="{28A0092B-C50C-407E-A947-70E740481C1C}">
+                          <a14:useLocalDpi xmlns:a14="http://schemas.microsoft.com/office/drawing/2010/main" val="0"/>
+                        </a:ext>
+                      </a:extLst>
+                    </a:blip>
+                    <a:stretch>
+                      <a:fillRect/>
+                    </a:stretch>
+                  </pic:blipFill>
+                  <pic:spPr>
+                    <a:xfrm>
+                      <a:off x="0" y="0"/>
+                      <a:ext cx="5943600" cy="4556125"/>
+                    </a:xfrm>
+                    <a:prstGeom prst="rect">
+                      <a:avLst/>
+                    </a:prstGeom>
+                  </pic:spPr>
+                </pic:pic>
+              </a:graphicData>
+            </a:graphic>
+          </wp:inline>
+        </w:drawing>
+      </w:r>
+    </w:p>
+    <w:p>
+      <w:pPr>
+        <w:spacing w:line="360" w:lineRule="auto"/>
+        <w:rPr>
+          <w:rFonts w:ascii="Times New Roman" w:hAnsi="Times New Roman" w:cs="Times New Roman"/>
+          <w:sz w:val="24"/>
+        </w:rPr>
+      </w:pPr>
+      <w:r>
+        <w:rPr>
+          <w:rFonts w:ascii="Times New Roman" w:hAnsi="Times New Roman" w:cs="Times New Roman"/>
+          <w:sz w:val="24"/>
+        </w:rPr>
+        <w:t>Figure – Door Panel</w:t>
+      </w:r>
     </w:p>
     <w:p>
       <w:pPr>
@@ -591,20 +858,157 @@
           <w:sz w:val="24"/>
         </w:rPr>
       </w:pPr>
-    </w:p>
-    <w:p>
-      <w:pPr>
-        <w:spacing w:line="360" w:lineRule="auto"/>
-        <w:rPr>
-          <w:rFonts w:ascii="Times New Roman" w:hAnsi="Times New Roman" w:cs="Times New Roman"/>
-          <w:sz w:val="24"/>
-        </w:rPr>
-      </w:pPr>
-      <w:r>
-        <w:rPr>
-          <w:rFonts w:ascii="Times New Roman" w:hAnsi="Times New Roman" w:cs="Times New Roman"/>
-          <w:sz w:val="24"/>
-        </w:rPr>
+      <w:r>
+        <w:rPr>
+          <w:rFonts w:ascii="Times New Roman" w:hAnsi="Times New Roman" w:cs="Times New Roman"/>
+          <w:sz w:val="24"/>
+        </w:rPr>
+        <w:t>The back panel as suggested by its name encloses the back of the incubator structure. The back panel is intended to cover the dimensions of the tray support, the wedges on the side panels and the thickness of the side panels. The dimension of the back panel</w:t>
+      </w:r>
+      <w:r>
+        <w:rPr>
+          <w:rFonts w:ascii="Times New Roman" w:hAnsi="Times New Roman" w:cs="Times New Roman"/>
+          <w:sz w:val="24"/>
+        </w:rPr>
+        <w:t xml:space="preserve"> is (40cm</w:t>
+      </w:r>
+      <w:r>
+        <w:rPr>
+          <w:rFonts w:ascii="Times New Roman" w:hAnsi="Times New Roman" w:cs="Times New Roman"/>
+          <w:sz w:val="24"/>
+        </w:rPr>
+        <w:t>+</w:t>
+      </w:r>
+      <w:r>
+        <w:rPr>
+          <w:rFonts w:ascii="Times New Roman" w:hAnsi="Times New Roman" w:cs="Times New Roman"/>
+          <w:sz w:val="24"/>
+        </w:rPr>
+        <w:t>2Xcm</w:t>
+      </w:r>
+      <w:r>
+        <w:rPr>
+          <w:rFonts w:ascii="Times New Roman" w:hAnsi="Times New Roman" w:cs="Times New Roman"/>
+          <w:sz w:val="24"/>
+        </w:rPr>
+        <w:t>+</w:t>
+      </w:r>
+      <w:r>
+        <w:rPr>
+          <w:rFonts w:ascii="Times New Roman" w:hAnsi="Times New Roman" w:cs="Times New Roman"/>
+          <w:sz w:val="24"/>
+        </w:rPr>
+        <w:t xml:space="preserve">2Ycm + 2Zcm) x 80cm </w:t>
+      </w:r>
+      <w:r>
+        <w:rPr>
+          <w:rFonts w:ascii="Times New Roman" w:hAnsi="Times New Roman" w:cs="Times New Roman"/>
+          <w:sz w:val="24"/>
+        </w:rPr>
+        <w:t xml:space="preserve">where X is the thickness of </w:t>
+      </w:r>
+      <w:r>
+        <w:rPr>
+          <w:rFonts w:ascii="Times New Roman" w:hAnsi="Times New Roman" w:cs="Times New Roman"/>
+          <w:sz w:val="24"/>
+        </w:rPr>
+        <w:t>each side of the vertical frame, Y is th</w:t>
+      </w:r>
+      <w:r>
+        <w:rPr>
+          <w:rFonts w:ascii="Times New Roman" w:hAnsi="Times New Roman" w:cs="Times New Roman"/>
+          <w:sz w:val="24"/>
+        </w:rPr>
+        <w:t>e thickness of the wedges on each side panel and Z is the thickness of the side panels. The back panel has perforations at the top left and right regions. These perforations facilitate ventilation by enable the exchange of air between the incubator chamber and the surrounding of the incubator structure. Warm air leaves form inside the incubator through the perforations and relatively cold air from the surrounding enters the incubator through these perforations. This aids in temperature control. The figure below illustrates the diagram of the back panel of the incubator structure.</w:t>
+      </w:r>
+    </w:p>
+    <w:p>
+      <w:pPr>
+        <w:spacing w:line="360" w:lineRule="auto"/>
+        <w:rPr>
+          <w:rFonts w:ascii="Times New Roman" w:hAnsi="Times New Roman" w:cs="Times New Roman"/>
+          <w:sz w:val="24"/>
+        </w:rPr>
+      </w:pPr>
+      <w:r>
+        <w:rPr>
+          <w:rFonts w:ascii="Times New Roman" w:hAnsi="Times New Roman" w:cs="Times New Roman"/>
+          <w:noProof/>
+          <w:sz w:val="24"/>
+        </w:rPr>
+        <w:drawing>
+          <wp:inline distT="0" distB="0" distL="0" distR="0">
+            <wp:extent cx="5629275" cy="4752975"/>
+            <wp:effectExtent l="0" t="0" r="9525" b="9525"/>
+            <wp:docPr id="5" name="Picture 5"/>
+            <wp:cNvGraphicFramePr>
+              <a:graphicFrameLocks xmlns:a="http://schemas.openxmlformats.org/drawingml/2006/main" noChangeAspect="1"/>
+            </wp:cNvGraphicFramePr>
+            <a:graphic xmlns:a="http://schemas.openxmlformats.org/drawingml/2006/main">
+              <a:graphicData uri="http://schemas.openxmlformats.org/drawingml/2006/picture">
+                <pic:pic xmlns:pic="http://schemas.openxmlformats.org/drawingml/2006/picture">
+                  <pic:nvPicPr>
+                    <pic:cNvPr id="5" name="back_panel.png"/>
+                    <pic:cNvPicPr/>
+                  </pic:nvPicPr>
+                  <pic:blipFill>
+                    <a:blip r:embed="rId6">
+                      <a:extLst>
+                        <a:ext uri="{28A0092B-C50C-407E-A947-70E740481C1C}">
+                          <a14:useLocalDpi xmlns:a14="http://schemas.microsoft.com/office/drawing/2010/main" val="0"/>
+                        </a:ext>
+                      </a:extLst>
+                    </a:blip>
+                    <a:stretch>
+                      <a:fillRect/>
+                    </a:stretch>
+                  </pic:blipFill>
+                  <pic:spPr>
+                    <a:xfrm>
+                      <a:off x="0" y="0"/>
+                      <a:ext cx="5629275" cy="4752975"/>
+                    </a:xfrm>
+                    <a:prstGeom prst="rect">
+                      <a:avLst/>
+                    </a:prstGeom>
+                  </pic:spPr>
+                </pic:pic>
+              </a:graphicData>
+            </a:graphic>
+          </wp:inline>
+        </w:drawing>
+      </w:r>
+    </w:p>
+    <w:p>
+      <w:pPr>
+        <w:spacing w:line="360" w:lineRule="auto"/>
+        <w:rPr>
+          <w:rFonts w:ascii="Times New Roman" w:hAnsi="Times New Roman" w:cs="Times New Roman"/>
+          <w:sz w:val="24"/>
+        </w:rPr>
+      </w:pPr>
+      <w:r>
+        <w:rPr>
+          <w:rFonts w:ascii="Times New Roman" w:hAnsi="Times New Roman" w:cs="Times New Roman"/>
+          <w:sz w:val="24"/>
+        </w:rPr>
+        <w:t>Figure – Back Panel</w:t>
+      </w:r>
+    </w:p>
+    <w:p>
+      <w:pPr>
+        <w:spacing w:line="360" w:lineRule="auto"/>
+        <w:rPr>
+          <w:rFonts w:ascii="Times New Roman" w:hAnsi="Times New Roman" w:cs="Times New Roman"/>
+          <w:sz w:val="24"/>
+        </w:rPr>
+      </w:pPr>
+      <w:r>
+        <w:rPr>
+          <w:rFonts w:ascii="Times New Roman" w:hAnsi="Times New Roman" w:cs="Times New Roman"/>
+          <w:sz w:val="24"/>
+        </w:rPr>
+        <w:lastRenderedPageBreak/>
         <w:t>4.1.4 SIDE PANELS</w:t>
       </w:r>
     </w:p>
@@ -616,33 +1020,392 @@
           <w:sz w:val="24"/>
         </w:rPr>
       </w:pPr>
+      <w:r>
+        <w:rPr>
+          <w:rFonts w:ascii="Times New Roman" w:hAnsi="Times New Roman" w:cs="Times New Roman"/>
+          <w:sz w:val="24"/>
+        </w:rPr>
+        <w:t xml:space="preserve">There are two side panels, respectively, the left panel and the right panel to enclose the sides of the incubator structure. Each side panel has a dimension of 40cm in width and 80cm in height. There are two wedges on both the left and right panels. These wedges support the tray support structure and creates a space between the tray support and each side panel. The space provided by the wedges create room for wiring elements during electrical connections. It is a design intention to provide means for </w:t>
+      </w:r>
+      <w:r>
+        <w:rPr>
+          <w:rFonts w:ascii="Times New Roman" w:hAnsi="Times New Roman" w:cs="Times New Roman"/>
+          <w:sz w:val="24"/>
+        </w:rPr>
+        <w:t>easy wiring. These figures illustrate</w:t>
+      </w:r>
+      <w:r>
+        <w:rPr>
+          <w:rFonts w:ascii="Times New Roman" w:hAnsi="Times New Roman" w:cs="Times New Roman"/>
+          <w:sz w:val="24"/>
+        </w:rPr>
+        <w:t xml:space="preserve"> the left and right side panels.</w:t>
+      </w:r>
+    </w:p>
+    <w:p>
+      <w:pPr>
+        <w:spacing w:line="360" w:lineRule="auto"/>
+        <w:rPr>
+          <w:rFonts w:ascii="Times New Roman" w:hAnsi="Times New Roman" w:cs="Times New Roman"/>
+          <w:sz w:val="24"/>
+        </w:rPr>
+      </w:pPr>
+      <w:r>
+        <w:rPr>
+          <w:rFonts w:ascii="Times New Roman" w:hAnsi="Times New Roman" w:cs="Times New Roman"/>
+          <w:noProof/>
+          <w:sz w:val="24"/>
+        </w:rPr>
+        <w:drawing>
+          <wp:inline distT="0" distB="0" distL="0" distR="0" wp14:anchorId="6B3C8180" wp14:editId="0B40F0CE">
+            <wp:extent cx="5943600" cy="5641975"/>
+            <wp:effectExtent l="0" t="0" r="0" b="0"/>
+            <wp:docPr id="2" name="Picture 2"/>
+            <wp:cNvGraphicFramePr>
+              <a:graphicFrameLocks xmlns:a="http://schemas.openxmlformats.org/drawingml/2006/main" noChangeAspect="1"/>
+            </wp:cNvGraphicFramePr>
+            <a:graphic xmlns:a="http://schemas.openxmlformats.org/drawingml/2006/main">
+              <a:graphicData uri="http://schemas.openxmlformats.org/drawingml/2006/picture">
+                <pic:pic xmlns:pic="http://schemas.openxmlformats.org/drawingml/2006/picture">
+                  <pic:nvPicPr>
+                    <pic:cNvPr id="2" name="left_panel.png"/>
+                    <pic:cNvPicPr/>
+                  </pic:nvPicPr>
+                  <pic:blipFill>
+                    <a:blip r:embed="rId7">
+                      <a:extLst>
+                        <a:ext uri="{28A0092B-C50C-407E-A947-70E740481C1C}">
+                          <a14:useLocalDpi xmlns:a14="http://schemas.microsoft.com/office/drawing/2010/main" val="0"/>
+                        </a:ext>
+                      </a:extLst>
+                    </a:blip>
+                    <a:stretch>
+                      <a:fillRect/>
+                    </a:stretch>
+                  </pic:blipFill>
+                  <pic:spPr>
+                    <a:xfrm>
+                      <a:off x="0" y="0"/>
+                      <a:ext cx="5943600" cy="5641975"/>
+                    </a:xfrm>
+                    <a:prstGeom prst="rect">
+                      <a:avLst/>
+                    </a:prstGeom>
+                  </pic:spPr>
+                </pic:pic>
+              </a:graphicData>
+            </a:graphic>
+          </wp:inline>
+        </w:drawing>
+      </w:r>
+    </w:p>
+    <w:p>
+      <w:pPr>
+        <w:spacing w:line="360" w:lineRule="auto"/>
+        <w:rPr>
+          <w:rFonts w:ascii="Times New Roman" w:hAnsi="Times New Roman" w:cs="Times New Roman"/>
+          <w:sz w:val="24"/>
+        </w:rPr>
+      </w:pPr>
+      <w:r>
+        <w:rPr>
+          <w:rFonts w:ascii="Times New Roman" w:hAnsi="Times New Roman" w:cs="Times New Roman"/>
+          <w:sz w:val="24"/>
+        </w:rPr>
+        <w:t>Figure – Left Panel</w:t>
+      </w:r>
+    </w:p>
+    <w:p>
+      <w:pPr>
+        <w:spacing w:line="360" w:lineRule="auto"/>
+        <w:rPr>
+          <w:rFonts w:ascii="Times New Roman" w:hAnsi="Times New Roman" w:cs="Times New Roman"/>
+          <w:sz w:val="24"/>
+        </w:rPr>
+      </w:pPr>
+      <w:r>
+        <w:rPr>
+          <w:rFonts w:ascii="Times New Roman" w:hAnsi="Times New Roman" w:cs="Times New Roman"/>
+          <w:noProof/>
+          <w:sz w:val="24"/>
+        </w:rPr>
+        <w:lastRenderedPageBreak/>
+        <w:drawing>
+          <wp:inline distT="0" distB="0" distL="0" distR="0">
+            <wp:extent cx="5943600" cy="5800725"/>
+            <wp:effectExtent l="0" t="0" r="0" b="9525"/>
+            <wp:docPr id="3" name="Picture 3"/>
+            <wp:cNvGraphicFramePr>
+              <a:graphicFrameLocks xmlns:a="http://schemas.openxmlformats.org/drawingml/2006/main" noChangeAspect="1"/>
+            </wp:cNvGraphicFramePr>
+            <a:graphic xmlns:a="http://schemas.openxmlformats.org/drawingml/2006/main">
+              <a:graphicData uri="http://schemas.openxmlformats.org/drawingml/2006/picture">
+                <pic:pic xmlns:pic="http://schemas.openxmlformats.org/drawingml/2006/picture">
+                  <pic:nvPicPr>
+                    <pic:cNvPr id="3" name="right_panel.png"/>
+                    <pic:cNvPicPr/>
+                  </pic:nvPicPr>
+                  <pic:blipFill>
+                    <a:blip r:embed="rId8">
+                      <a:extLst>
+                        <a:ext uri="{28A0092B-C50C-407E-A947-70E740481C1C}">
+                          <a14:useLocalDpi xmlns:a14="http://schemas.microsoft.com/office/drawing/2010/main" val="0"/>
+                        </a:ext>
+                      </a:extLst>
+                    </a:blip>
+                    <a:stretch>
+                      <a:fillRect/>
+                    </a:stretch>
+                  </pic:blipFill>
+                  <pic:spPr>
+                    <a:xfrm>
+                      <a:off x="0" y="0"/>
+                      <a:ext cx="5943600" cy="5800725"/>
+                    </a:xfrm>
+                    <a:prstGeom prst="rect">
+                      <a:avLst/>
+                    </a:prstGeom>
+                  </pic:spPr>
+                </pic:pic>
+              </a:graphicData>
+            </a:graphic>
+          </wp:inline>
+        </w:drawing>
+      </w:r>
+    </w:p>
+    <w:p>
+      <w:pPr>
+        <w:spacing w:line="360" w:lineRule="auto"/>
+        <w:rPr>
+          <w:rFonts w:ascii="Times New Roman" w:hAnsi="Times New Roman" w:cs="Times New Roman"/>
+          <w:sz w:val="24"/>
+        </w:rPr>
+      </w:pPr>
+      <w:r>
+        <w:rPr>
+          <w:rFonts w:ascii="Times New Roman" w:hAnsi="Times New Roman" w:cs="Times New Roman"/>
+          <w:sz w:val="24"/>
+        </w:rPr>
+        <w:t>Figure</w:t>
+      </w:r>
+      <w:r>
+        <w:rPr>
+          <w:rFonts w:ascii="Times New Roman" w:hAnsi="Times New Roman" w:cs="Times New Roman"/>
+          <w:sz w:val="24"/>
+        </w:rPr>
+        <w:t xml:space="preserve"> – Right Panel</w:t>
+      </w:r>
+    </w:p>
+    <w:p>
+      <w:pPr>
+        <w:spacing w:line="360" w:lineRule="auto"/>
+        <w:rPr>
+          <w:rFonts w:ascii="Times New Roman" w:hAnsi="Times New Roman" w:cs="Times New Roman"/>
+          <w:sz w:val="24"/>
+        </w:rPr>
+      </w:pPr>
+    </w:p>
+    <w:p>
+      <w:pPr>
+        <w:spacing w:line="360" w:lineRule="auto"/>
+        <w:rPr>
+          <w:rFonts w:ascii="Times New Roman" w:hAnsi="Times New Roman" w:cs="Times New Roman"/>
+          <w:sz w:val="24"/>
+        </w:rPr>
+      </w:pPr>
+      <w:r>
+        <w:rPr>
+          <w:rFonts w:ascii="Times New Roman" w:hAnsi="Times New Roman" w:cs="Times New Roman"/>
+          <w:sz w:val="24"/>
+        </w:rPr>
+        <w:t>4.1.5 TOP AND BOTTOM PANEL</w:t>
+      </w:r>
+    </w:p>
+    <w:p>
+      <w:pPr>
+        <w:spacing w:line="360" w:lineRule="auto"/>
+        <w:rPr>
+          <w:rFonts w:ascii="Times New Roman" w:hAnsi="Times New Roman" w:cs="Times New Roman"/>
+          <w:sz w:val="24"/>
+        </w:rPr>
+      </w:pPr>
+      <w:r>
+        <w:rPr>
+          <w:rFonts w:ascii="Times New Roman" w:hAnsi="Times New Roman" w:cs="Times New Roman"/>
+          <w:sz w:val="24"/>
+        </w:rPr>
+        <w:t xml:space="preserve">These panels enclose the top and bottom of the incubator structure. The top and bottom panels are of the same design and dimensions. These panels cover the dimensions of the tray support, the wedges, the side panels, the door panel and the back panel. The dimension of the top as well </w:t>
+      </w:r>
+      <w:r>
+        <w:rPr>
+          <w:rFonts w:ascii="Times New Roman" w:hAnsi="Times New Roman" w:cs="Times New Roman"/>
+          <w:sz w:val="24"/>
+        </w:rPr>
+        <w:lastRenderedPageBreak/>
+        <w:t xml:space="preserve">as bottom panel is (40cm + </w:t>
+      </w:r>
+      <w:proofErr w:type="spellStart"/>
+      <w:r>
+        <w:rPr>
+          <w:rFonts w:ascii="Times New Roman" w:hAnsi="Times New Roman" w:cs="Times New Roman"/>
+          <w:sz w:val="24"/>
+        </w:rPr>
+        <w:t>Xcm</w:t>
+      </w:r>
+      <w:proofErr w:type="spellEnd"/>
+      <w:r>
+        <w:rPr>
+          <w:rFonts w:ascii="Times New Roman" w:hAnsi="Times New Roman" w:cs="Times New Roman"/>
+          <w:sz w:val="24"/>
+        </w:rPr>
+        <w:t xml:space="preserve"> + </w:t>
+      </w:r>
+      <w:proofErr w:type="spellStart"/>
+      <w:r>
+        <w:rPr>
+          <w:rFonts w:ascii="Times New Roman" w:hAnsi="Times New Roman" w:cs="Times New Roman"/>
+          <w:sz w:val="24"/>
+        </w:rPr>
+        <w:t>Ycm</w:t>
+      </w:r>
+      <w:proofErr w:type="spellEnd"/>
+      <w:r>
+        <w:rPr>
+          <w:rFonts w:ascii="Times New Roman" w:hAnsi="Times New Roman" w:cs="Times New Roman"/>
+          <w:sz w:val="24"/>
+        </w:rPr>
+        <w:t xml:space="preserve"> +</w:t>
+      </w:r>
+      <w:proofErr w:type="spellStart"/>
+      <w:r>
+        <w:rPr>
+          <w:rFonts w:ascii="Times New Roman" w:hAnsi="Times New Roman" w:cs="Times New Roman"/>
+          <w:sz w:val="24"/>
+        </w:rPr>
+        <w:t>Zcm</w:t>
+      </w:r>
+      <w:proofErr w:type="spellEnd"/>
+      <w:r>
+        <w:rPr>
+          <w:rFonts w:ascii="Times New Roman" w:hAnsi="Times New Roman" w:cs="Times New Roman"/>
+          <w:sz w:val="24"/>
+        </w:rPr>
+        <w:t xml:space="preserve">) x (40cm + </w:t>
+      </w:r>
+      <w:proofErr w:type="spellStart"/>
+      <w:r>
+        <w:rPr>
+          <w:rFonts w:ascii="Times New Roman" w:hAnsi="Times New Roman" w:cs="Times New Roman"/>
+          <w:sz w:val="24"/>
+        </w:rPr>
+        <w:t>Qcm</w:t>
+      </w:r>
+      <w:proofErr w:type="spellEnd"/>
+      <w:r>
+        <w:rPr>
+          <w:rFonts w:ascii="Times New Roman" w:hAnsi="Times New Roman" w:cs="Times New Roman"/>
+          <w:sz w:val="24"/>
+        </w:rPr>
+        <w:t xml:space="preserve"> + </w:t>
+      </w:r>
+      <w:proofErr w:type="spellStart"/>
+      <w:r>
+        <w:rPr>
+          <w:rFonts w:ascii="Times New Roman" w:hAnsi="Times New Roman" w:cs="Times New Roman"/>
+          <w:sz w:val="24"/>
+        </w:rPr>
+        <w:t>Rcm</w:t>
+      </w:r>
+      <w:proofErr w:type="spellEnd"/>
+      <w:r>
+        <w:rPr>
+          <w:rFonts w:ascii="Times New Roman" w:hAnsi="Times New Roman" w:cs="Times New Roman"/>
+          <w:sz w:val="24"/>
+        </w:rPr>
+        <w:t xml:space="preserve">) </w:t>
+      </w:r>
+      <w:r>
+        <w:rPr>
+          <w:rFonts w:ascii="Times New Roman" w:hAnsi="Times New Roman" w:cs="Times New Roman"/>
+          <w:sz w:val="24"/>
+        </w:rPr>
+        <w:t>where X is the thickness of each side of the vertical frame, Y is the thickness of the wedges on the side panels, Z is the thickness of the side panels, Q is the thickness of the door panel, and R is the thickness of the back panel. The figure below represents the illustration of both the top and bottom panel as they equivalent in design.</w:t>
+      </w:r>
+    </w:p>
+    <w:p>
+      <w:pPr>
+        <w:spacing w:line="360" w:lineRule="auto"/>
+        <w:rPr>
+          <w:rFonts w:ascii="Times New Roman" w:hAnsi="Times New Roman" w:cs="Times New Roman"/>
+          <w:sz w:val="24"/>
+        </w:rPr>
+      </w:pPr>
+      <w:r>
+        <w:rPr>
+          <w:rFonts w:ascii="Times New Roman" w:hAnsi="Times New Roman" w:cs="Times New Roman"/>
+          <w:noProof/>
+          <w:sz w:val="24"/>
+        </w:rPr>
+        <w:drawing>
+          <wp:inline distT="0" distB="0" distL="0" distR="0">
+            <wp:extent cx="4086225" cy="3228975"/>
+            <wp:effectExtent l="0" t="0" r="9525" b="9525"/>
+            <wp:docPr id="8" name="Picture 8"/>
+            <wp:cNvGraphicFramePr>
+              <a:graphicFrameLocks xmlns:a="http://schemas.openxmlformats.org/drawingml/2006/main" noChangeAspect="1"/>
+            </wp:cNvGraphicFramePr>
+            <a:graphic xmlns:a="http://schemas.openxmlformats.org/drawingml/2006/main">
+              <a:graphicData uri="http://schemas.openxmlformats.org/drawingml/2006/picture">
+                <pic:pic xmlns:pic="http://schemas.openxmlformats.org/drawingml/2006/picture">
+                  <pic:nvPicPr>
+                    <pic:cNvPr id="8" name="top_bottom_panel.png"/>
+                    <pic:cNvPicPr/>
+                  </pic:nvPicPr>
+                  <pic:blipFill>
+                    <a:blip r:embed="rId9">
+                      <a:extLst>
+                        <a:ext uri="{28A0092B-C50C-407E-A947-70E740481C1C}">
+                          <a14:useLocalDpi xmlns:a14="http://schemas.microsoft.com/office/drawing/2010/main" val="0"/>
+                        </a:ext>
+                      </a:extLst>
+                    </a:blip>
+                    <a:stretch>
+                      <a:fillRect/>
+                    </a:stretch>
+                  </pic:blipFill>
+                  <pic:spPr>
+                    <a:xfrm>
+                      <a:off x="0" y="0"/>
+                      <a:ext cx="4086225" cy="3228975"/>
+                    </a:xfrm>
+                    <a:prstGeom prst="rect">
+                      <a:avLst/>
+                    </a:prstGeom>
+                  </pic:spPr>
+                </pic:pic>
+              </a:graphicData>
+            </a:graphic>
+          </wp:inline>
+        </w:drawing>
+      </w:r>
+    </w:p>
+    <w:p>
+      <w:pPr>
+        <w:spacing w:line="360" w:lineRule="auto"/>
+        <w:rPr>
+          <w:rFonts w:ascii="Times New Roman" w:hAnsi="Times New Roman" w:cs="Times New Roman"/>
+          <w:sz w:val="24"/>
+        </w:rPr>
+      </w:pPr>
+      <w:r>
+        <w:rPr>
+          <w:rFonts w:ascii="Times New Roman" w:hAnsi="Times New Roman" w:cs="Times New Roman"/>
+          <w:sz w:val="24"/>
+        </w:rPr>
+        <w:t>Figure – Illustration of top and bottom panel.</w:t>
+      </w:r>
       <w:bookmarkStart w:id="0" w:name="_GoBack"/>
       <w:bookmarkEnd w:id="0"/>
-    </w:p>
-    <w:p>
-      <w:pPr>
-        <w:spacing w:line="360" w:lineRule="auto"/>
-        <w:rPr>
-          <w:rFonts w:ascii="Times New Roman" w:hAnsi="Times New Roman" w:cs="Times New Roman"/>
-          <w:sz w:val="24"/>
-        </w:rPr>
-      </w:pPr>
-      <w:r>
-        <w:rPr>
-          <w:rFonts w:ascii="Times New Roman" w:hAnsi="Times New Roman" w:cs="Times New Roman"/>
-          <w:sz w:val="24"/>
-        </w:rPr>
-        <w:t>4.1.5 TOP AND BOTTOM PANEL</w:t>
-      </w:r>
-    </w:p>
-    <w:p>
-      <w:pPr>
-        <w:spacing w:line="360" w:lineRule="auto"/>
-        <w:rPr>
-          <w:rFonts w:ascii="Times New Roman" w:hAnsi="Times New Roman" w:cs="Times New Roman"/>
-          <w:sz w:val="24"/>
-        </w:rPr>
-      </w:pPr>
     </w:p>
     <w:sectPr>
       <w:pgSz w:w="12240" w:h="15840"/>

</xml_diff>

<commit_message>
Wiring Circuit and Materials Selection Update
</commit_message>
<xml_diff>
--- a/Section 4 Design and Implentation.docx
+++ b/Section 4 Design and Implentation.docx
@@ -45,7 +45,21 @@
           <w:rFonts w:ascii="Times New Roman" w:hAnsi="Times New Roman" w:cs="Times New Roman"/>
           <w:sz w:val="24"/>
         </w:rPr>
-        <w:t xml:space="preserve"> the design and implementation process of this project. We document</w:t>
+        <w:t xml:space="preserve"> the design an</w:t>
+      </w:r>
+      <w:r>
+        <w:rPr>
+          <w:rFonts w:ascii="Times New Roman" w:hAnsi="Times New Roman" w:cs="Times New Roman"/>
+          <w:sz w:val="24"/>
+        </w:rPr>
+        <w:t>d implementation process of the smart automatic eggs incubator</w:t>
+      </w:r>
+      <w:r>
+        <w:rPr>
+          <w:rFonts w:ascii="Times New Roman" w:hAnsi="Times New Roman" w:cs="Times New Roman"/>
+          <w:sz w:val="24"/>
+        </w:rPr>
+        <w:t>. We document</w:t>
       </w:r>
       <w:r>
         <w:rPr>
@@ -75,6 +89,13 @@
         </w:rPr>
         <w:t xml:space="preserve"> the process involved in the implementation of the design methods to realize the working incubator and other vital functional parts of this project.</w:t>
       </w:r>
+      <w:r>
+        <w:rPr>
+          <w:rFonts w:ascii="Times New Roman" w:hAnsi="Times New Roman" w:cs="Times New Roman"/>
+          <w:sz w:val="24"/>
+        </w:rPr>
+        <w:t xml:space="preserve"> The section comprises of the design of the physical incubator structure, the electrical connection, the selection of appropriate components for this project, the connection of the embedded components and the development of the mobile application.</w:t>
+      </w:r>
     </w:p>
     <w:p>
       <w:pPr>
@@ -245,6 +266,7 @@
           <w:rFonts w:ascii="Times New Roman" w:hAnsi="Times New Roman" w:cs="Times New Roman"/>
           <w:sz w:val="24"/>
         </w:rPr>
+        <w:lastRenderedPageBreak/>
         <w:t>4.1.1.1 A – Vertical Frame</w:t>
       </w:r>
     </w:p>
@@ -282,15 +304,7 @@
           <w:rFonts w:ascii="Times New Roman" w:hAnsi="Times New Roman" w:cs="Times New Roman"/>
           <w:sz w:val="24"/>
         </w:rPr>
-        <w:t xml:space="preserve"> that contain the egg in place. The vertical </w:t>
-      </w:r>
-      <w:r>
-        <w:rPr>
-          <w:rFonts w:ascii="Times New Roman" w:hAnsi="Times New Roman" w:cs="Times New Roman"/>
-          <w:sz w:val="24"/>
-        </w:rPr>
-        <w:lastRenderedPageBreak/>
-        <w:t>frame sits on both sides of the tray</w:t>
+        <w:t xml:space="preserve"> that contain the egg in place. The vertical frame sits on both sides of the tray</w:t>
       </w:r>
       <w:r>
         <w:rPr>
@@ -344,8 +358,8 @@
         </w:rPr>
         <w:drawing>
           <wp:inline distT="0" distB="0" distL="0" distR="0">
-            <wp:extent cx="5943600" cy="5900420"/>
-            <wp:effectExtent l="0" t="0" r="0" b="5080"/>
+            <wp:extent cx="5943600" cy="5514975"/>
+            <wp:effectExtent l="0" t="0" r="0" b="9525"/>
             <wp:docPr id="1" name="Picture 1"/>
             <wp:cNvGraphicFramePr>
               <a:graphicFrameLocks xmlns:a="http://schemas.openxmlformats.org/drawingml/2006/main" noChangeAspect="1"/>
@@ -372,7 +386,7 @@
                   <pic:spPr>
                     <a:xfrm>
                       <a:off x="0" y="0"/>
-                      <a:ext cx="5943600" cy="5900420"/>
+                      <a:ext cx="5943600" cy="5514975"/>
                     </a:xfrm>
                     <a:prstGeom prst="rect">
                       <a:avLst/>
@@ -400,15 +414,6 @@
         </w:rPr>
         <w:t>Figure – Tray Support</w:t>
       </w:r>
-    </w:p>
-    <w:p>
-      <w:pPr>
-        <w:spacing w:line="360" w:lineRule="auto"/>
-        <w:rPr>
-          <w:rFonts w:ascii="Times New Roman" w:hAnsi="Times New Roman" w:cs="Times New Roman"/>
-          <w:sz w:val="24"/>
-        </w:rPr>
-      </w:pPr>
     </w:p>
     <w:p>
       <w:pPr>
@@ -1234,7 +1239,94 @@
           <w:rFonts w:ascii="Times New Roman" w:hAnsi="Times New Roman" w:cs="Times New Roman"/>
           <w:sz w:val="24"/>
         </w:rPr>
-        <w:t xml:space="preserve">These panels enclose the top and bottom of the incubator structure. The top and bottom panels are of the same design and dimensions. These panels cover the dimensions of the tray support, the wedges, the side panels, the door panel and the back panel. The dimension of the top as well </w:t>
+        <w:t xml:space="preserve">These panels enclose the top and bottom of the incubator structure. The top and bottom panels are of the same design and dimensions. These panels cover the dimensions of the tray support, the wedges, the side panels, the door panel and the back panel. The dimension of the top as well as bottom panel is (40cm + </w:t>
+      </w:r>
+      <w:proofErr w:type="spellStart"/>
+      <w:r>
+        <w:rPr>
+          <w:rFonts w:ascii="Times New Roman" w:hAnsi="Times New Roman" w:cs="Times New Roman"/>
+          <w:sz w:val="24"/>
+        </w:rPr>
+        <w:t>Xcm</w:t>
+      </w:r>
+      <w:proofErr w:type="spellEnd"/>
+      <w:r>
+        <w:rPr>
+          <w:rFonts w:ascii="Times New Roman" w:hAnsi="Times New Roman" w:cs="Times New Roman"/>
+          <w:sz w:val="24"/>
+        </w:rPr>
+        <w:t xml:space="preserve"> + </w:t>
+      </w:r>
+      <w:proofErr w:type="spellStart"/>
+      <w:r>
+        <w:rPr>
+          <w:rFonts w:ascii="Times New Roman" w:hAnsi="Times New Roman" w:cs="Times New Roman"/>
+          <w:sz w:val="24"/>
+        </w:rPr>
+        <w:t>Ycm</w:t>
+      </w:r>
+      <w:proofErr w:type="spellEnd"/>
+      <w:r>
+        <w:rPr>
+          <w:rFonts w:ascii="Times New Roman" w:hAnsi="Times New Roman" w:cs="Times New Roman"/>
+          <w:sz w:val="24"/>
+        </w:rPr>
+        <w:t xml:space="preserve"> +</w:t>
+      </w:r>
+      <w:proofErr w:type="spellStart"/>
+      <w:r>
+        <w:rPr>
+          <w:rFonts w:ascii="Times New Roman" w:hAnsi="Times New Roman" w:cs="Times New Roman"/>
+          <w:sz w:val="24"/>
+        </w:rPr>
+        <w:t>Zcm</w:t>
+      </w:r>
+      <w:proofErr w:type="spellEnd"/>
+      <w:r>
+        <w:rPr>
+          <w:rFonts w:ascii="Times New Roman" w:hAnsi="Times New Roman" w:cs="Times New Roman"/>
+          <w:sz w:val="24"/>
+        </w:rPr>
+        <w:t xml:space="preserve">) x (40cm + </w:t>
+      </w:r>
+      <w:proofErr w:type="spellStart"/>
+      <w:r>
+        <w:rPr>
+          <w:rFonts w:ascii="Times New Roman" w:hAnsi="Times New Roman" w:cs="Times New Roman"/>
+          <w:sz w:val="24"/>
+        </w:rPr>
+        <w:t>Qcm</w:t>
+      </w:r>
+      <w:proofErr w:type="spellEnd"/>
+      <w:r>
+        <w:rPr>
+          <w:rFonts w:ascii="Times New Roman" w:hAnsi="Times New Roman" w:cs="Times New Roman"/>
+          <w:sz w:val="24"/>
+        </w:rPr>
+        <w:t xml:space="preserve"> + </w:t>
+      </w:r>
+      <w:proofErr w:type="spellStart"/>
+      <w:r>
+        <w:rPr>
+          <w:rFonts w:ascii="Times New Roman" w:hAnsi="Times New Roman" w:cs="Times New Roman"/>
+          <w:sz w:val="24"/>
+        </w:rPr>
+        <w:t>Rcm</w:t>
+      </w:r>
+      <w:proofErr w:type="spellEnd"/>
+      <w:r>
+        <w:rPr>
+          <w:rFonts w:ascii="Times New Roman" w:hAnsi="Times New Roman" w:cs="Times New Roman"/>
+          <w:sz w:val="24"/>
+        </w:rPr>
+        <w:t xml:space="preserve">) </w:t>
+      </w:r>
+      <w:r>
+        <w:rPr>
+          <w:rFonts w:ascii="Times New Roman" w:hAnsi="Times New Roman" w:cs="Times New Roman"/>
+          <w:sz w:val="24"/>
+        </w:rPr>
+        <w:t xml:space="preserve">where X is the thickness </w:t>
       </w:r>
       <w:r>
         <w:rPr>
@@ -1242,94 +1334,7 @@
           <w:sz w:val="24"/>
         </w:rPr>
         <w:lastRenderedPageBreak/>
-        <w:t xml:space="preserve">as bottom panel is (40cm + </w:t>
-      </w:r>
-      <w:proofErr w:type="spellStart"/>
-      <w:r>
-        <w:rPr>
-          <w:rFonts w:ascii="Times New Roman" w:hAnsi="Times New Roman" w:cs="Times New Roman"/>
-          <w:sz w:val="24"/>
-        </w:rPr>
-        <w:t>Xcm</w:t>
-      </w:r>
-      <w:proofErr w:type="spellEnd"/>
-      <w:r>
-        <w:rPr>
-          <w:rFonts w:ascii="Times New Roman" w:hAnsi="Times New Roman" w:cs="Times New Roman"/>
-          <w:sz w:val="24"/>
-        </w:rPr>
-        <w:t xml:space="preserve"> + </w:t>
-      </w:r>
-      <w:proofErr w:type="spellStart"/>
-      <w:r>
-        <w:rPr>
-          <w:rFonts w:ascii="Times New Roman" w:hAnsi="Times New Roman" w:cs="Times New Roman"/>
-          <w:sz w:val="24"/>
-        </w:rPr>
-        <w:t>Ycm</w:t>
-      </w:r>
-      <w:proofErr w:type="spellEnd"/>
-      <w:r>
-        <w:rPr>
-          <w:rFonts w:ascii="Times New Roman" w:hAnsi="Times New Roman" w:cs="Times New Roman"/>
-          <w:sz w:val="24"/>
-        </w:rPr>
-        <w:t xml:space="preserve"> +</w:t>
-      </w:r>
-      <w:proofErr w:type="spellStart"/>
-      <w:r>
-        <w:rPr>
-          <w:rFonts w:ascii="Times New Roman" w:hAnsi="Times New Roman" w:cs="Times New Roman"/>
-          <w:sz w:val="24"/>
-        </w:rPr>
-        <w:t>Zcm</w:t>
-      </w:r>
-      <w:proofErr w:type="spellEnd"/>
-      <w:r>
-        <w:rPr>
-          <w:rFonts w:ascii="Times New Roman" w:hAnsi="Times New Roman" w:cs="Times New Roman"/>
-          <w:sz w:val="24"/>
-        </w:rPr>
-        <w:t xml:space="preserve">) x (40cm + </w:t>
-      </w:r>
-      <w:proofErr w:type="spellStart"/>
-      <w:r>
-        <w:rPr>
-          <w:rFonts w:ascii="Times New Roman" w:hAnsi="Times New Roman" w:cs="Times New Roman"/>
-          <w:sz w:val="24"/>
-        </w:rPr>
-        <w:t>Qcm</w:t>
-      </w:r>
-      <w:proofErr w:type="spellEnd"/>
-      <w:r>
-        <w:rPr>
-          <w:rFonts w:ascii="Times New Roman" w:hAnsi="Times New Roman" w:cs="Times New Roman"/>
-          <w:sz w:val="24"/>
-        </w:rPr>
-        <w:t xml:space="preserve"> + </w:t>
-      </w:r>
-      <w:proofErr w:type="spellStart"/>
-      <w:r>
-        <w:rPr>
-          <w:rFonts w:ascii="Times New Roman" w:hAnsi="Times New Roman" w:cs="Times New Roman"/>
-          <w:sz w:val="24"/>
-        </w:rPr>
-        <w:t>Rcm</w:t>
-      </w:r>
-      <w:proofErr w:type="spellEnd"/>
-      <w:r>
-        <w:rPr>
-          <w:rFonts w:ascii="Times New Roman" w:hAnsi="Times New Roman" w:cs="Times New Roman"/>
-          <w:sz w:val="24"/>
-        </w:rPr>
-        <w:t xml:space="preserve">) </w:t>
-      </w:r>
-      <w:r>
-        <w:rPr>
-          <w:rFonts w:ascii="Times New Roman" w:hAnsi="Times New Roman" w:cs="Times New Roman"/>
-          <w:sz w:val="24"/>
-        </w:rPr>
-        <w:t>where X is the thickness of each side of the vertical frame, Y is the thickness of the wedges on the side panels, Z is the thickness of the side panels, Q is the thickness of the door panel, and R is the thickness of the back panel. The figure below represents the illustration of both the top and bottom panel as they equivalent in design.</w:t>
+        <w:t>of each side of the vertical frame, Y is the thickness of the wedges on the side panels, Z is the thickness of the side panels, Q is the thickness of the door panel, and R is the thickness of the back panel. The figure below represents the illustration of both the top and bottom panel as they equivalent in design.</w:t>
       </w:r>
     </w:p>
     <w:p>
@@ -1404,10 +1409,830 @@
         </w:rPr>
         <w:t>Figure – Illustration of top and bottom panel.</w:t>
       </w:r>
+    </w:p>
+    <w:p>
+      <w:pPr>
+        <w:spacing w:line="360" w:lineRule="auto"/>
+        <w:rPr>
+          <w:rFonts w:ascii="Times New Roman" w:hAnsi="Times New Roman" w:cs="Times New Roman"/>
+          <w:sz w:val="24"/>
+        </w:rPr>
+      </w:pPr>
+    </w:p>
+    <w:p>
+      <w:pPr>
+        <w:spacing w:line="360" w:lineRule="auto"/>
+        <w:rPr>
+          <w:rFonts w:ascii="Times New Roman" w:hAnsi="Times New Roman" w:cs="Times New Roman"/>
+          <w:sz w:val="24"/>
+        </w:rPr>
+      </w:pPr>
+    </w:p>
+    <w:p>
+      <w:pPr>
+        <w:spacing w:line="360" w:lineRule="auto"/>
+        <w:rPr>
+          <w:rFonts w:ascii="Times New Roman" w:hAnsi="Times New Roman" w:cs="Times New Roman"/>
+          <w:sz w:val="24"/>
+        </w:rPr>
+      </w:pPr>
+      <w:r>
+        <w:rPr>
+          <w:rFonts w:ascii="Times New Roman" w:hAnsi="Times New Roman" w:cs="Times New Roman"/>
+          <w:sz w:val="24"/>
+        </w:rPr>
+        <w:t>4.2 ELECTRICAL WIRING SCHEMATIC</w:t>
+      </w:r>
+    </w:p>
+    <w:p>
+      <w:pPr>
+        <w:spacing w:line="360" w:lineRule="auto"/>
+        <w:rPr>
+          <w:rFonts w:ascii="Times New Roman" w:hAnsi="Times New Roman" w:cs="Times New Roman"/>
+          <w:sz w:val="24"/>
+        </w:rPr>
+      </w:pPr>
+      <w:r>
+        <w:rPr>
+          <w:rFonts w:ascii="Times New Roman" w:hAnsi="Times New Roman" w:cs="Times New Roman"/>
+          <w:sz w:val="24"/>
+        </w:rPr>
+        <w:t xml:space="preserve">The electrical wiring schematic shows how the various electrical components are connected in the incubator. It basically illustrates how electrical power is supplied to the electrical components. This diagram does not detail how the other embedded components are connected to the microcontroller but gives an overview of how the power supply of from the main power source is distributed to the electrical components based on the power rating of each component. The detailed connection of components to the microcontroller is shown later in the connection of the embedded device. </w:t>
+      </w:r>
+      <w:r>
+        <w:rPr>
+          <w:rFonts w:ascii="Times New Roman" w:hAnsi="Times New Roman" w:cs="Times New Roman"/>
+          <w:sz w:val="24"/>
+        </w:rPr>
+        <w:t xml:space="preserve">The connection to the microcontroller as well as the relays do not exhibit </w:t>
+      </w:r>
+      <w:r>
+        <w:rPr>
+          <w:rFonts w:ascii="Times New Roman" w:hAnsi="Times New Roman" w:cs="Times New Roman"/>
+          <w:sz w:val="24"/>
+        </w:rPr>
+        <w:lastRenderedPageBreak/>
+        <w:t xml:space="preserve">the detailed configuration of these components. </w:t>
+      </w:r>
+      <w:r>
+        <w:rPr>
+          <w:rFonts w:ascii="Times New Roman" w:hAnsi="Times New Roman" w:cs="Times New Roman"/>
+          <w:sz w:val="24"/>
+        </w:rPr>
+        <w:t>The figure that follows shows the electrical wiring in the design of the incubator.</w:t>
+      </w:r>
+      <w:r>
+        <w:rPr>
+          <w:rFonts w:ascii="Times New Roman" w:hAnsi="Times New Roman" w:cs="Times New Roman"/>
+          <w:sz w:val="24"/>
+        </w:rPr>
+        <w:t xml:space="preserve"> </w:t>
+      </w:r>
+    </w:p>
+    <w:p>
+      <w:pPr>
+        <w:spacing w:line="360" w:lineRule="auto"/>
+        <w:rPr>
+          <w:rFonts w:ascii="Times New Roman" w:hAnsi="Times New Roman" w:cs="Times New Roman"/>
+          <w:sz w:val="24"/>
+        </w:rPr>
+      </w:pPr>
+      <w:r>
+        <w:rPr>
+          <w:rFonts w:ascii="Times New Roman" w:hAnsi="Times New Roman" w:cs="Times New Roman"/>
+          <w:noProof/>
+          <w:sz w:val="24"/>
+        </w:rPr>
+        <w:drawing>
+          <wp:inline distT="0" distB="0" distL="0" distR="0">
+            <wp:extent cx="6334125" cy="4505325"/>
+            <wp:effectExtent l="0" t="0" r="9525" b="9525"/>
+            <wp:docPr id="7" name="Picture 7"/>
+            <wp:cNvGraphicFramePr>
+              <a:graphicFrameLocks xmlns:a="http://schemas.openxmlformats.org/drawingml/2006/main" noChangeAspect="1"/>
+            </wp:cNvGraphicFramePr>
+            <a:graphic xmlns:a="http://schemas.openxmlformats.org/drawingml/2006/main">
+              <a:graphicData uri="http://schemas.openxmlformats.org/drawingml/2006/picture">
+                <pic:pic xmlns:pic="http://schemas.openxmlformats.org/drawingml/2006/picture">
+                  <pic:nvPicPr>
+                    <pic:cNvPr id="7" name="wiring_schematic.png"/>
+                    <pic:cNvPicPr/>
+                  </pic:nvPicPr>
+                  <pic:blipFill>
+                    <a:blip r:embed="rId10">
+                      <a:extLst>
+                        <a:ext uri="{28A0092B-C50C-407E-A947-70E740481C1C}">
+                          <a14:useLocalDpi xmlns:a14="http://schemas.microsoft.com/office/drawing/2010/main" val="0"/>
+                        </a:ext>
+                      </a:extLst>
+                    </a:blip>
+                    <a:stretch>
+                      <a:fillRect/>
+                    </a:stretch>
+                  </pic:blipFill>
+                  <pic:spPr>
+                    <a:xfrm>
+                      <a:off x="0" y="0"/>
+                      <a:ext cx="6334125" cy="4505325"/>
+                    </a:xfrm>
+                    <a:prstGeom prst="rect">
+                      <a:avLst/>
+                    </a:prstGeom>
+                  </pic:spPr>
+                </pic:pic>
+              </a:graphicData>
+            </a:graphic>
+          </wp:inline>
+        </w:drawing>
+      </w:r>
+    </w:p>
+    <w:p>
+      <w:pPr>
+        <w:spacing w:line="360" w:lineRule="auto"/>
+        <w:rPr>
+          <w:rFonts w:ascii="Times New Roman" w:hAnsi="Times New Roman" w:cs="Times New Roman"/>
+          <w:sz w:val="24"/>
+        </w:rPr>
+      </w:pPr>
+      <w:r>
+        <w:rPr>
+          <w:rFonts w:ascii="Times New Roman" w:hAnsi="Times New Roman" w:cs="Times New Roman"/>
+          <w:sz w:val="24"/>
+        </w:rPr>
+        <w:t>Figure -  Electrical Wiring Schematic</w:t>
+      </w:r>
+    </w:p>
+    <w:p>
+      <w:pPr>
+        <w:spacing w:line="360" w:lineRule="auto"/>
+        <w:rPr>
+          <w:rFonts w:ascii="Times New Roman" w:hAnsi="Times New Roman" w:cs="Times New Roman"/>
+          <w:sz w:val="24"/>
+        </w:rPr>
+      </w:pPr>
+    </w:p>
+    <w:p>
+      <w:pPr>
+        <w:spacing w:line="360" w:lineRule="auto"/>
+        <w:rPr>
+          <w:rFonts w:ascii="Times New Roman" w:hAnsi="Times New Roman" w:cs="Times New Roman"/>
+          <w:sz w:val="24"/>
+        </w:rPr>
+      </w:pPr>
+      <w:r>
+        <w:rPr>
+          <w:rFonts w:ascii="Times New Roman" w:hAnsi="Times New Roman" w:cs="Times New Roman"/>
+          <w:sz w:val="24"/>
+        </w:rPr>
+        <w:t>4.2.1 Heating Effect of Electric Current</w:t>
+      </w:r>
+    </w:p>
+    <w:p>
+      <w:pPr>
+        <w:spacing w:line="360" w:lineRule="auto"/>
+        <w:rPr>
+          <w:rFonts w:ascii="Times New Roman" w:hAnsi="Times New Roman" w:cs="Times New Roman"/>
+          <w:sz w:val="24"/>
+        </w:rPr>
+      </w:pPr>
+      <w:r>
+        <w:rPr>
+          <w:rFonts w:ascii="Times New Roman" w:hAnsi="Times New Roman" w:cs="Times New Roman"/>
+          <w:sz w:val="24"/>
+        </w:rPr>
+        <w:t>When Current flows through a conductor, heat energy is generated in the conductor. The heating effect of an electric current depends on three factor:</w:t>
+      </w:r>
+    </w:p>
+    <w:p>
+      <w:pPr>
+        <w:spacing w:line="360" w:lineRule="auto"/>
+        <w:rPr>
+          <w:rFonts w:ascii="Times New Roman" w:hAnsi="Times New Roman" w:cs="Times New Roman"/>
+          <w:sz w:val="24"/>
+        </w:rPr>
+      </w:pPr>
+      <w:r>
+        <w:rPr>
+          <w:rFonts w:ascii="Times New Roman" w:hAnsi="Times New Roman" w:cs="Times New Roman"/>
+          <w:sz w:val="24"/>
+        </w:rPr>
+        <w:t>The resistance of the conductor. A higher resistance produces more heat.</w:t>
+      </w:r>
+    </w:p>
+    <w:p>
+      <w:pPr>
+        <w:spacing w:line="360" w:lineRule="auto"/>
+        <w:rPr>
+          <w:rFonts w:ascii="Times New Roman" w:hAnsi="Times New Roman" w:cs="Times New Roman"/>
+          <w:sz w:val="24"/>
+        </w:rPr>
+      </w:pPr>
+      <w:r>
+        <w:rPr>
+          <w:rFonts w:ascii="Times New Roman" w:hAnsi="Times New Roman" w:cs="Times New Roman"/>
+          <w:sz w:val="24"/>
+        </w:rPr>
+        <w:t>The time t, for which the current flows. The longer the time of flow, the larger the amount of heat generated.</w:t>
+      </w:r>
+    </w:p>
+    <w:p>
+      <w:pPr>
+        <w:spacing w:line="360" w:lineRule="auto"/>
+        <w:rPr>
+          <w:rFonts w:ascii="Times New Roman" w:hAnsi="Times New Roman" w:cs="Times New Roman"/>
+          <w:sz w:val="24"/>
+        </w:rPr>
+      </w:pPr>
+      <w:r>
+        <w:rPr>
+          <w:rFonts w:ascii="Times New Roman" w:hAnsi="Times New Roman" w:cs="Times New Roman"/>
+          <w:sz w:val="24"/>
+        </w:rPr>
+        <w:lastRenderedPageBreak/>
+        <w:t>The amount of current, I flowing through the conductor. A higher amount of current produces a la</w:t>
+      </w:r>
+      <w:r>
+        <w:rPr>
+          <w:rFonts w:ascii="Times New Roman" w:hAnsi="Times New Roman" w:cs="Times New Roman"/>
+          <w:sz w:val="24"/>
+        </w:rPr>
+        <w:t>r</w:t>
+      </w:r>
+      <w:r>
+        <w:rPr>
+          <w:rFonts w:ascii="Times New Roman" w:hAnsi="Times New Roman" w:cs="Times New Roman"/>
+          <w:sz w:val="24"/>
+        </w:rPr>
+        <w:t xml:space="preserve">ger amount of </w:t>
+      </w:r>
+      <w:r>
+        <w:rPr>
+          <w:rFonts w:ascii="Times New Roman" w:hAnsi="Times New Roman" w:cs="Times New Roman"/>
+          <w:sz w:val="24"/>
+        </w:rPr>
+        <w:t xml:space="preserve">heat. </w:t>
+      </w:r>
+    </w:p>
+    <w:p>
+      <w:pPr>
+        <w:spacing w:line="360" w:lineRule="auto"/>
+        <w:rPr>
+          <w:rFonts w:ascii="Times New Roman" w:hAnsi="Times New Roman" w:cs="Times New Roman"/>
+          <w:sz w:val="24"/>
+        </w:rPr>
+      </w:pPr>
+      <w:r>
+        <w:rPr>
+          <w:rFonts w:ascii="Times New Roman" w:hAnsi="Times New Roman" w:cs="Times New Roman"/>
+          <w:sz w:val="24"/>
+        </w:rPr>
+        <w:t>The heating effect produced by an electric current, I through a conductor of resistance, R</w:t>
+      </w:r>
+      <w:r>
+        <w:rPr>
+          <w:rFonts w:ascii="Times New Roman" w:hAnsi="Times New Roman" w:cs="Times New Roman"/>
+          <w:sz w:val="24"/>
+        </w:rPr>
+        <w:t xml:space="preserve"> for time, </w:t>
+      </w:r>
+      <w:r>
+        <w:rPr>
+          <w:rFonts w:ascii="Times New Roman" w:hAnsi="Times New Roman" w:cs="Times New Roman"/>
+          <w:sz w:val="24"/>
+        </w:rPr>
+        <w:t>t is given by Joule’s equation of electrical heating. This is represented by the mathematical equation</w:t>
+      </w:r>
+      <w:r>
+        <w:rPr>
+          <w:rFonts w:ascii="Times New Roman" w:hAnsi="Times New Roman" w:cs="Times New Roman"/>
+          <w:sz w:val="24"/>
+        </w:rPr>
+        <w:t>:</w:t>
+      </w:r>
+      <w:r>
+        <w:rPr>
+          <w:rFonts w:ascii="Times New Roman" w:hAnsi="Times New Roman" w:cs="Times New Roman"/>
+          <w:sz w:val="24"/>
+        </w:rPr>
+        <w:t xml:space="preserve">  </w:t>
+      </w:r>
+      <w:r>
+        <w:rPr>
+          <w:rFonts w:ascii="Times New Roman" w:hAnsi="Times New Roman" w:cs="Times New Roman"/>
+          <w:sz w:val="24"/>
+        </w:rPr>
+        <w:tab/>
+        <w:t>H = I</w:t>
+      </w:r>
+      <w:r>
+        <w:rPr>
+          <w:rFonts w:ascii="Times New Roman" w:hAnsi="Times New Roman" w:cs="Times New Roman"/>
+          <w:sz w:val="24"/>
+          <w:vertAlign w:val="superscript"/>
+        </w:rPr>
+        <w:t>2</w:t>
+      </w:r>
+      <w:r>
+        <w:rPr>
+          <w:rFonts w:ascii="Times New Roman" w:hAnsi="Times New Roman" w:cs="Times New Roman"/>
+          <w:sz w:val="24"/>
+        </w:rPr>
+        <w:t xml:space="preserve"> x R x t.</w:t>
+      </w:r>
+    </w:p>
+    <w:p>
+      <w:pPr>
+        <w:spacing w:line="360" w:lineRule="auto"/>
+        <w:rPr>
+          <w:rFonts w:ascii="Times New Roman" w:hAnsi="Times New Roman" w:cs="Times New Roman"/>
+          <w:sz w:val="24"/>
+        </w:rPr>
+      </w:pPr>
+      <w:r>
+        <w:rPr>
+          <w:rFonts w:ascii="Times New Roman" w:hAnsi="Times New Roman" w:cs="Times New Roman"/>
+          <w:sz w:val="24"/>
+        </w:rPr>
+        <w:t>The amount of heat energy generated is given by the electrical power dissipated for time, t</w:t>
+      </w:r>
+    </w:p>
+    <w:p>
+      <w:pPr>
+        <w:spacing w:line="360" w:lineRule="auto"/>
+        <w:rPr>
+          <w:rFonts w:ascii="Times New Roman" w:hAnsi="Times New Roman" w:cs="Times New Roman"/>
+          <w:sz w:val="24"/>
+        </w:rPr>
+      </w:pPr>
+      <w:r>
+        <w:rPr>
+          <w:rFonts w:ascii="Times New Roman" w:hAnsi="Times New Roman" w:cs="Times New Roman"/>
+          <w:sz w:val="24"/>
+        </w:rPr>
+        <w:t>H  = V x I x t = P x t</w:t>
+      </w:r>
+    </w:p>
+    <w:p>
+      <w:pPr>
+        <w:spacing w:line="360" w:lineRule="auto"/>
+        <w:rPr>
+          <w:rFonts w:ascii="Times New Roman" w:hAnsi="Times New Roman" w:cs="Times New Roman"/>
+          <w:sz w:val="24"/>
+        </w:rPr>
+      </w:pPr>
+      <w:r>
+        <w:rPr>
+          <w:rFonts w:ascii="Times New Roman" w:hAnsi="Times New Roman" w:cs="Times New Roman"/>
+          <w:sz w:val="24"/>
+        </w:rPr>
+        <w:t>From, the Joule’s equation of electrical heating, we realized that the higher the voltage and resistance rating of the heating element of choice, the more effective it is to attain the optimum temperature required for the incubation of fertile eggs.</w:t>
+      </w:r>
+    </w:p>
+    <w:p>
+      <w:pPr>
+        <w:spacing w:line="360" w:lineRule="auto"/>
+        <w:rPr>
+          <w:rFonts w:ascii="Times New Roman" w:hAnsi="Times New Roman" w:cs="Times New Roman"/>
+          <w:sz w:val="24"/>
+        </w:rPr>
+      </w:pPr>
+    </w:p>
+    <w:p>
+      <w:pPr>
+        <w:spacing w:line="360" w:lineRule="auto"/>
+        <w:rPr>
+          <w:rFonts w:ascii="Times New Roman" w:hAnsi="Times New Roman" w:cs="Times New Roman"/>
+          <w:sz w:val="24"/>
+        </w:rPr>
+      </w:pPr>
+      <w:r>
+        <w:rPr>
+          <w:rFonts w:ascii="Times New Roman" w:hAnsi="Times New Roman" w:cs="Times New Roman"/>
+          <w:sz w:val="24"/>
+        </w:rPr>
+        <w:t>4.3</w:t>
+      </w:r>
+      <w:r>
+        <w:rPr>
+          <w:rFonts w:ascii="Times New Roman" w:hAnsi="Times New Roman" w:cs="Times New Roman"/>
+          <w:sz w:val="24"/>
+        </w:rPr>
+        <w:t xml:space="preserve"> MATERIALS</w:t>
+      </w:r>
+      <w:r>
+        <w:rPr>
+          <w:rFonts w:ascii="Times New Roman" w:hAnsi="Times New Roman" w:cs="Times New Roman"/>
+          <w:sz w:val="24"/>
+        </w:rPr>
+        <w:t xml:space="preserve"> AND COMPONENTS</w:t>
+      </w:r>
+      <w:r>
+        <w:rPr>
+          <w:rFonts w:ascii="Times New Roman" w:hAnsi="Times New Roman" w:cs="Times New Roman"/>
+          <w:sz w:val="24"/>
+        </w:rPr>
+        <w:t xml:space="preserve"> SELECTION</w:t>
+      </w:r>
+    </w:p>
+    <w:p>
+      <w:pPr>
+        <w:spacing w:line="360" w:lineRule="auto"/>
+        <w:rPr>
+          <w:rFonts w:ascii="Times New Roman" w:hAnsi="Times New Roman" w:cs="Times New Roman"/>
+          <w:sz w:val="24"/>
+        </w:rPr>
+      </w:pPr>
+      <w:r>
+        <w:rPr>
+          <w:rFonts w:ascii="Times New Roman" w:hAnsi="Times New Roman" w:cs="Times New Roman"/>
+          <w:sz w:val="24"/>
+        </w:rPr>
+        <w:t>The selection of material for the fabrication of the incubator was influenced by the following factor:</w:t>
+      </w:r>
+    </w:p>
+    <w:p>
+      <w:pPr>
+        <w:spacing w:line="360" w:lineRule="auto"/>
+        <w:rPr>
+          <w:rFonts w:ascii="Times New Roman" w:hAnsi="Times New Roman" w:cs="Times New Roman"/>
+          <w:sz w:val="24"/>
+        </w:rPr>
+      </w:pPr>
+      <w:r>
+        <w:rPr>
+          <w:rFonts w:ascii="Times New Roman" w:hAnsi="Times New Roman" w:cs="Times New Roman"/>
+          <w:sz w:val="24"/>
+        </w:rPr>
+        <w:t xml:space="preserve">Availability: We looked for materials that were available locally to speed up the </w:t>
+      </w:r>
+      <w:r>
+        <w:rPr>
+          <w:rFonts w:ascii="Times New Roman" w:hAnsi="Times New Roman" w:cs="Times New Roman"/>
+          <w:sz w:val="24"/>
+        </w:rPr>
+        <w:t>implementation process.</w:t>
+      </w:r>
+      <w:r>
+        <w:rPr>
+          <w:rFonts w:ascii="Times New Roman" w:hAnsi="Times New Roman" w:cs="Times New Roman"/>
+          <w:sz w:val="24"/>
+        </w:rPr>
+        <w:t xml:space="preserve"> Materials that were readily available were given preference after careful analysis of other key factors that influenced the materials selection process.</w:t>
+      </w:r>
+    </w:p>
+    <w:p>
+      <w:pPr>
+        <w:spacing w:line="360" w:lineRule="auto"/>
+        <w:rPr>
+          <w:rFonts w:ascii="Times New Roman" w:hAnsi="Times New Roman" w:cs="Times New Roman"/>
+          <w:sz w:val="24"/>
+        </w:rPr>
+      </w:pPr>
+      <w:r>
+        <w:rPr>
+          <w:rFonts w:ascii="Times New Roman" w:hAnsi="Times New Roman" w:cs="Times New Roman"/>
+          <w:sz w:val="24"/>
+        </w:rPr>
+        <w:t>Cost: The selection process was greatly influenced by the cost of the material. One of our main objectives for this project is to design and implement an incubator which is affordable.</w:t>
+      </w:r>
+    </w:p>
+    <w:p>
+      <w:pPr>
+        <w:spacing w:line="360" w:lineRule="auto"/>
+        <w:rPr>
+          <w:rFonts w:ascii="Times New Roman" w:hAnsi="Times New Roman" w:cs="Times New Roman"/>
+          <w:sz w:val="24"/>
+        </w:rPr>
+      </w:pPr>
+      <w:r>
+        <w:rPr>
+          <w:rFonts w:ascii="Times New Roman" w:hAnsi="Times New Roman" w:cs="Times New Roman"/>
+          <w:sz w:val="24"/>
+        </w:rPr>
+        <w:t>Strength of material: In order to meet the durability goal of the project, the materials used for the fabrication of the incubator were carefully chosen based on their strength.</w:t>
+      </w:r>
+    </w:p>
+    <w:p>
+      <w:pPr>
+        <w:spacing w:line="360" w:lineRule="auto"/>
+        <w:rPr>
+          <w:rFonts w:ascii="Times New Roman" w:hAnsi="Times New Roman" w:cs="Times New Roman"/>
+          <w:sz w:val="24"/>
+        </w:rPr>
+      </w:pPr>
+      <w:r>
+        <w:rPr>
+          <w:rFonts w:ascii="Times New Roman" w:hAnsi="Times New Roman" w:cs="Times New Roman"/>
+          <w:sz w:val="24"/>
+        </w:rPr>
+        <w:t>Thermal property of material: Of higher priority of consideration for design during the selection period was the thermal property of the material. The performance of the incubator would be greatly influenced by the heat capacity and conductivity of the design material. A material that is a good conductor of heat is not a good choice for this project. If a conductive material is chosen for the purpose of its strength, then the inside walls o</w:t>
+      </w:r>
+      <w:r>
+        <w:rPr>
+          <w:rFonts w:ascii="Times New Roman" w:hAnsi="Times New Roman" w:cs="Times New Roman"/>
+          <w:sz w:val="24"/>
+        </w:rPr>
+        <w:t xml:space="preserve">f the incubator should be sealed with non-conductive materials to prevent excessive heat loss. </w:t>
+      </w:r>
+      <w:r>
+        <w:rPr>
+          <w:rFonts w:ascii="Times New Roman" w:hAnsi="Times New Roman" w:cs="Times New Roman"/>
+          <w:sz w:val="24"/>
+        </w:rPr>
+        <w:t xml:space="preserve"> </w:t>
+      </w:r>
+    </w:p>
+    <w:p>
+      <w:pPr>
+        <w:spacing w:line="360" w:lineRule="auto"/>
+        <w:rPr>
+          <w:rFonts w:ascii="Times New Roman" w:hAnsi="Times New Roman" w:cs="Times New Roman"/>
+          <w:sz w:val="24"/>
+        </w:rPr>
+      </w:pPr>
+      <w:r>
+        <w:rPr>
+          <w:rFonts w:ascii="Times New Roman" w:hAnsi="Times New Roman" w:cs="Times New Roman"/>
+          <w:sz w:val="24"/>
+        </w:rPr>
+        <w:lastRenderedPageBreak/>
+        <w:t>4.3.1 MATERIALS AND COMPONENTS SELECTED</w:t>
+      </w:r>
+    </w:p>
+    <w:p>
+      <w:pPr>
+        <w:spacing w:line="360" w:lineRule="auto"/>
+        <w:rPr>
+          <w:rFonts w:ascii="Times New Roman" w:hAnsi="Times New Roman" w:cs="Times New Roman"/>
+          <w:sz w:val="24"/>
+        </w:rPr>
+      </w:pPr>
+      <w:r>
+        <w:rPr>
+          <w:rFonts w:ascii="Times New Roman" w:hAnsi="Times New Roman" w:cs="Times New Roman"/>
+          <w:sz w:val="24"/>
+        </w:rPr>
+        <w:t xml:space="preserve"> - Wood </w:t>
+      </w:r>
+      <w:r>
+        <w:rPr>
+          <w:rFonts w:ascii="Times New Roman" w:hAnsi="Times New Roman" w:cs="Times New Roman"/>
+          <w:sz w:val="24"/>
+        </w:rPr>
+        <w:br/>
+        <w:t>- 100W, 240V Bulbs</w:t>
+      </w:r>
+    </w:p>
+    <w:p>
+      <w:pPr>
+        <w:spacing w:line="360" w:lineRule="auto"/>
+        <w:rPr>
+          <w:rFonts w:ascii="Times New Roman" w:hAnsi="Times New Roman" w:cs="Times New Roman"/>
+          <w:sz w:val="24"/>
+        </w:rPr>
+      </w:pPr>
+      <w:r>
+        <w:rPr>
+          <w:rFonts w:ascii="Times New Roman" w:hAnsi="Times New Roman" w:cs="Times New Roman"/>
+          <w:sz w:val="24"/>
+        </w:rPr>
+        <w:t>- Stepper Motor Nema17</w:t>
+      </w:r>
+    </w:p>
+    <w:p>
+      <w:pPr>
+        <w:spacing w:line="360" w:lineRule="auto"/>
+        <w:rPr>
+          <w:rFonts w:ascii="Times New Roman" w:hAnsi="Times New Roman" w:cs="Times New Roman"/>
+          <w:sz w:val="24"/>
+        </w:rPr>
+      </w:pPr>
+      <w:r>
+        <w:rPr>
+          <w:rFonts w:ascii="Times New Roman" w:hAnsi="Times New Roman" w:cs="Times New Roman"/>
+          <w:sz w:val="24"/>
+        </w:rPr>
+        <w:t>- L298N Motor Driver</w:t>
+      </w:r>
+    </w:p>
+    <w:p>
+      <w:pPr>
+        <w:spacing w:line="360" w:lineRule="auto"/>
+        <w:rPr>
+          <w:rFonts w:ascii="Times New Roman" w:hAnsi="Times New Roman" w:cs="Times New Roman"/>
+          <w:sz w:val="24"/>
+        </w:rPr>
+      </w:pPr>
+      <w:r>
+        <w:rPr>
+          <w:rFonts w:ascii="Times New Roman" w:hAnsi="Times New Roman" w:cs="Times New Roman"/>
+          <w:sz w:val="24"/>
+        </w:rPr>
+        <w:t>- Wire Mesh</w:t>
+      </w:r>
+    </w:p>
+    <w:p>
+      <w:pPr>
+        <w:spacing w:line="360" w:lineRule="auto"/>
+        <w:rPr>
+          <w:rFonts w:ascii="Times New Roman" w:hAnsi="Times New Roman" w:cs="Times New Roman"/>
+          <w:sz w:val="24"/>
+        </w:rPr>
+      </w:pPr>
+      <w:r>
+        <w:rPr>
+          <w:rFonts w:ascii="Times New Roman" w:hAnsi="Times New Roman" w:cs="Times New Roman"/>
+          <w:sz w:val="24"/>
+        </w:rPr>
+        <w:t>- Screws</w:t>
+      </w:r>
+    </w:p>
+    <w:p>
+      <w:pPr>
+        <w:spacing w:line="360" w:lineRule="auto"/>
+        <w:rPr>
+          <w:rFonts w:ascii="Times New Roman" w:hAnsi="Times New Roman" w:cs="Times New Roman"/>
+          <w:sz w:val="24"/>
+        </w:rPr>
+      </w:pPr>
       <w:bookmarkStart w:id="0" w:name="_GoBack"/>
       <w:bookmarkEnd w:id="0"/>
     </w:p>
+    <w:p>
+      <w:pPr>
+        <w:spacing w:line="360" w:lineRule="auto"/>
+        <w:rPr>
+          <w:rFonts w:ascii="Times New Roman" w:hAnsi="Times New Roman" w:cs="Times New Roman"/>
+          <w:sz w:val="24"/>
+        </w:rPr>
+      </w:pPr>
+    </w:p>
+    <w:p>
+      <w:pPr>
+        <w:spacing w:line="360" w:lineRule="auto"/>
+        <w:rPr>
+          <w:rFonts w:ascii="Times New Roman" w:hAnsi="Times New Roman" w:cs="Times New Roman"/>
+          <w:sz w:val="24"/>
+        </w:rPr>
+      </w:pPr>
+    </w:p>
+    <w:p>
+      <w:pPr>
+        <w:spacing w:line="360" w:lineRule="auto"/>
+        <w:rPr>
+          <w:rFonts w:ascii="Times New Roman" w:hAnsi="Times New Roman" w:cs="Times New Roman"/>
+          <w:sz w:val="24"/>
+        </w:rPr>
+        <w:sectPr>
+          <w:pgSz w:w="12240" w:h="15840"/>
+          <w:pgMar w:top="1440" w:right="1440" w:bottom="1440" w:left="1440" w:header="720" w:footer="720" w:gutter="0"/>
+          <w:cols w:space="720"/>
+          <w:docGrid w:linePitch="360"/>
+        </w:sectPr>
+      </w:pPr>
+    </w:p>
+    <w:p>
+      <w:pPr>
+        <w:spacing w:line="360" w:lineRule="auto"/>
+        <w:rPr>
+          <w:rFonts w:ascii="Times New Roman" w:hAnsi="Times New Roman" w:cs="Times New Roman"/>
+          <w:sz w:val="24"/>
+        </w:rPr>
+        <w:sectPr>
+          <w:type w:val="continuous"/>
+          <w:pgSz w:w="12240" w:h="15840"/>
+          <w:pgMar w:top="1440" w:right="1440" w:bottom="1440" w:left="1440" w:header="720" w:footer="720" w:gutter="0"/>
+          <w:cols w:space="720"/>
+          <w:docGrid w:linePitch="360"/>
+        </w:sectPr>
+      </w:pPr>
+    </w:p>
+    <w:p>
+      <w:pPr>
+        <w:spacing w:line="360" w:lineRule="auto"/>
+        <w:rPr>
+          <w:rFonts w:ascii="Times New Roman" w:hAnsi="Times New Roman" w:cs="Times New Roman"/>
+          <w:sz w:val="24"/>
+        </w:rPr>
+      </w:pPr>
+      <w:r>
+        <w:rPr>
+          <w:rFonts w:ascii="Times New Roman" w:hAnsi="Times New Roman" w:cs="Times New Roman"/>
+          <w:noProof/>
+          <w:sz w:val="24"/>
+        </w:rPr>
+        <w:lastRenderedPageBreak/>
+        <w:t xml:space="preserve">                </w:t>
+      </w:r>
+      <w:r>
+        <w:rPr>
+          <w:rFonts w:ascii="Times New Roman" w:hAnsi="Times New Roman" w:cs="Times New Roman"/>
+          <w:noProof/>
+          <w:sz w:val="24"/>
+        </w:rPr>
+        <w:drawing>
+          <wp:inline distT="0" distB="0" distL="0" distR="0">
+            <wp:extent cx="4612005" cy="8229600"/>
+            <wp:effectExtent l="0" t="0" r="0" b="0"/>
+            <wp:docPr id="20" name="Picture 20"/>
+            <wp:cNvGraphicFramePr>
+              <a:graphicFrameLocks xmlns:a="http://schemas.openxmlformats.org/drawingml/2006/main" noChangeAspect="1"/>
+            </wp:cNvGraphicFramePr>
+            <a:graphic xmlns:a="http://schemas.openxmlformats.org/drawingml/2006/main">
+              <a:graphicData uri="http://schemas.openxmlformats.org/drawingml/2006/picture">
+                <pic:pic xmlns:pic="http://schemas.openxmlformats.org/drawingml/2006/picture">
+                  <pic:nvPicPr>
+                    <pic:cNvPr id="20" name="20210808_150534-1.jpg"/>
+                    <pic:cNvPicPr/>
+                  </pic:nvPicPr>
+                  <pic:blipFill>
+                    <a:blip r:embed="rId11" cstate="print">
+                      <a:extLst>
+                        <a:ext uri="{28A0092B-C50C-407E-A947-70E740481C1C}">
+                          <a14:useLocalDpi xmlns:a14="http://schemas.microsoft.com/office/drawing/2010/main" val="0"/>
+                        </a:ext>
+                      </a:extLst>
+                    </a:blip>
+                    <a:stretch>
+                      <a:fillRect/>
+                    </a:stretch>
+                  </pic:blipFill>
+                  <pic:spPr>
+                    <a:xfrm>
+                      <a:off x="0" y="0"/>
+                      <a:ext cx="4612005" cy="8229600"/>
+                    </a:xfrm>
+                    <a:prstGeom prst="rect">
+                      <a:avLst/>
+                    </a:prstGeom>
+                  </pic:spPr>
+                </pic:pic>
+              </a:graphicData>
+            </a:graphic>
+          </wp:inline>
+        </w:drawing>
+      </w:r>
+    </w:p>
+    <w:p>
+      <w:pPr>
+        <w:spacing w:line="360" w:lineRule="auto"/>
+        <w:rPr>
+          <w:rFonts w:ascii="Times New Roman" w:hAnsi="Times New Roman" w:cs="Times New Roman"/>
+          <w:sz w:val="24"/>
+        </w:rPr>
+      </w:pPr>
+      <w:r>
+        <w:rPr>
+          <w:rFonts w:ascii="Times New Roman" w:hAnsi="Times New Roman" w:cs="Times New Roman"/>
+          <w:noProof/>
+          <w:sz w:val="24"/>
+        </w:rPr>
+        <w:lastRenderedPageBreak/>
+        <w:drawing>
+          <wp:inline distT="0" distB="0" distL="0" distR="0">
+            <wp:extent cx="5943600" cy="5496560"/>
+            <wp:effectExtent l="0" t="0" r="0" b="8890"/>
+            <wp:docPr id="21" name="Picture 21"/>
+            <wp:cNvGraphicFramePr>
+              <a:graphicFrameLocks xmlns:a="http://schemas.openxmlformats.org/drawingml/2006/main" noChangeAspect="1"/>
+            </wp:cNvGraphicFramePr>
+            <a:graphic xmlns:a="http://schemas.openxmlformats.org/drawingml/2006/main">
+              <a:graphicData uri="http://schemas.openxmlformats.org/drawingml/2006/picture">
+                <pic:pic xmlns:pic="http://schemas.openxmlformats.org/drawingml/2006/picture">
+                  <pic:nvPicPr>
+                    <pic:cNvPr id="21" name="20210808_150433-1.jpg"/>
+                    <pic:cNvPicPr/>
+                  </pic:nvPicPr>
+                  <pic:blipFill>
+                    <a:blip r:embed="rId12" cstate="print">
+                      <a:extLst>
+                        <a:ext uri="{28A0092B-C50C-407E-A947-70E740481C1C}">
+                          <a14:useLocalDpi xmlns:a14="http://schemas.microsoft.com/office/drawing/2010/main" val="0"/>
+                        </a:ext>
+                      </a:extLst>
+                    </a:blip>
+                    <a:stretch>
+                      <a:fillRect/>
+                    </a:stretch>
+                  </pic:blipFill>
+                  <pic:spPr>
+                    <a:xfrm>
+                      <a:off x="0" y="0"/>
+                      <a:ext cx="5943600" cy="5496560"/>
+                    </a:xfrm>
+                    <a:prstGeom prst="rect">
+                      <a:avLst/>
+                    </a:prstGeom>
+                  </pic:spPr>
+                </pic:pic>
+              </a:graphicData>
+            </a:graphic>
+          </wp:inline>
+        </w:drawing>
+      </w:r>
+    </w:p>
     <w:sectPr>
+      <w:type w:val="continuous"/>
       <w:pgSz w:w="12240" w:h="15840"/>
       <w:pgMar w:top="1440" w:right="1440" w:bottom="1440" w:left="1440" w:header="720" w:footer="720" w:gutter="0"/>
       <w:cols w:space="720"/>

</xml_diff>